<commit_message>
Edited bash file to describe what's going on a bit more for eLife revisions
</commit_message>
<xml_diff>
--- a/USA/state/write_ups/01_wavelet_paper/words/04_eLife/10_entire/02_first_revisions/reviewers_responses/29-01-2018-RA-eLife-35500 - response to reviewer comments 2018 06 28.docx
+++ b/USA/state/write_ups/01_wavelet_paper/words/04_eLife/10_entire/02_first_revisions/reviewers_responses/29-01-2018-RA-eLife-35500 - response to reviewer comments 2018 06 28.docx
@@ -7,9 +7,7 @@
         <w:pStyle w:val="BodyText"/>
         <w:spacing w:after="0" w:line="240" w:lineRule="auto"/>
       </w:pPr>
-      <w:bookmarkStart w:id="0" w:name="_GoBack"/>
-      <w:bookmarkEnd w:id="0"/>
-      <w:commentRangeStart w:id="1"/>
+      <w:commentRangeStart w:id="0"/>
       <w:r>
         <w:t xml:space="preserve">Note: All page numbers refer to the </w:t>
       </w:r>
@@ -22,12 +20,12 @@
       <w:r>
         <w:t>.</w:t>
       </w:r>
-      <w:commentRangeEnd w:id="1"/>
+      <w:commentRangeEnd w:id="0"/>
       <w:r>
         <w:rPr>
           <w:rStyle w:val="CommentReference"/>
         </w:rPr>
-        <w:commentReference w:id="1"/>
+        <w:commentReference w:id="0"/>
       </w:r>
     </w:p>
     <w:p>
@@ -148,6 +146,7 @@
         </w:rPr>
         <w:t xml:space="preserve"> </w:t>
       </w:r>
+      <w:commentRangeStart w:id="1"/>
       <w:commentRangeStart w:id="2"/>
       <w:r>
         <w:rPr>
@@ -159,7 +158,7 @@
         <w:rPr>
           <w:bCs/>
         </w:rPr>
-        <w:instrText>ADDIN CSL_CITATION { "citationItems" : [ { "id" : "ITEM-1", "itemData" : { "DOI" : "10.1186/1476-069X-8-40", "ISBN" : "1476-069X", "ISSN" : "1476-069X", "PMID" : "19758453", "abstract" : "BACKGROUND: This review examines recent evidence on mortality from elevated ambient temperature for studies published from January 2001 to December 2008. METHODS: PubMed was used to search for the following keywords: temperature, apparent temperature, heat, heat index, and mortality. The search was limited to the English language and epidemiologic studies. Studies that reported mortality counts or excess deaths following heat waves were excluded so that the focus remained on general ambient temperature and mortality in a variety of locations. Studies focusing on cold temperature effects were also excluded. RESULTS: Thirty-six total studies were presented in three tables: 1) elevated ambient temperature and mortality; 2) air pollutants as confounders and/or effect modifiers of the elevated ambient temperature and mortality association; and 3) vulnerable subgroups of the elevated ambient temperature-mortality association. The evidence suggests that particulate matter with less than 10 um in aerodynamic diameter and ozone may confound the association, while ozone was an effect modifier in the warmer months in some locations. Nonetheless, the independent effect of temperature and mortality was withheld. Elevated temperature was associated with increased risk for those dying from cardiovascular, respiratory, cerebrovascular, and some specific cardiovascular diseases, such as ischemic heart disease, congestive heart failure, and myocardial infarction. Vulnerable subgroups also included: Black racial/ethnic group, women, those with lower socioeconomic status, and several age groups, particularly the elderly over 65 years of age as well as infants and young children. CONCLUSION: Many of these outcomes and vulnerable subgroups have only been identified in recent studies and varied by location and study population. Thus, region-specific policies, especially in urban areas, are vital to the mitigation of heat-related deaths.", "author" : [ { "dropping-particle" : "", "family" : "Basu", "given" : "Rupa", "non-dropping-particle" : "", "parse-names" : false, "suffix" : "" } ], "container-title" : "Environmental Health", "id" : "ITEM-1", "issue" : "1", "issued" : { "date-parts" : [ [ "2009" ] ] }, "page" : "40", "title" : "High ambient temperature and mortality: a review of epidemiologic studies from 2001 to 2008", "type" : "article-journal", "volume" : "8" }, "uris" : [ "http://www.mendeley.com/documents/?uuid=4a3c238b-f19d-4589-ab7d-38cd7a1ebe34" ] }, { "id" : "ITEM-2", "itemData" : { "DOI" : "10.1038/nclimate2123", "ISBN" : "1758-678X 1758-6798", "ISSN" : "17586798", "abstract" : "Warm temperatures adversely affect disease occurrence and death, in extreme conditions as well as when the temperature changes aremoremodest1,2 .Thereforeclimatechange,which is expectedtoaffect both average temperaturesandtemperature variability, is likely to impact health even in temperate climates. Climate change risk assessment is enriched if there is information on vulnerability and resilience to effects of temperature. Some studies have analysed socio-demographic characteristics that make individuals vulnerable to adverse effects of temperature1\u20134 . Less isknownabout community-level vulnerability.We used geo-coded mortality and environmental data and Bayesian spatial methods to conduct a national small- area analysis of the mortality effects of warm temperature for all 376 districts in England andWales. In the most vulnerable districts, those in London and south/southeast England, odds of dying fromcardiorespiratory causes increased by more than 10% for 1 \u25e6 C warmer temperature, compared with virtually no effect in the most resilient districts, which were in the far north. A 2 \u25e6 C warmer summer may result in 1,552 (95% credible interval 1,307\u20131,762)additional deaths,aboutone-half of which would occur in 95 districts. The findings enable risk and adaptation analyses to incorporate local vulnerability to warm temperature and to quantify inequality in its effects. Events", "author" : [ { "dropping-particle" : "", "family" : "Bennett", "given" : "James E.", "non-dropping-particle" : "", "parse-names" : false, "suffix" : "" }, { "dropping-particle" : "", "family" : "Blangiardo", "given" : "Marta", "non-dropping-particle" : "", "parse-names" : false, "suffix" : "" }, { "dropping-particle" : "", "family" : "Fecht", "given" : "Daniela", "non-dropping-particle" : "", "parse-names" : false, "suffix" : "" }, { "dropping-particle" : "", "family" : "Elliott", "given" : "Paul", "non-dropping-particle" : "", "parse-names" : false, "suffix" : "" }, { "dropping-particle" : "", "family" : "Ezzati", "given" : "Majid", "non-dropping-particle" : "", "parse-names" : false, "suffix" : "" } ], "container-title" : "Nature Climate Change", "id" : "ITEM-2", "issue" : "4", "issued" : { "date-parts" : [ [ "2014" ] ] }, "page" : "269-273", "title" : "Vulnerability to the mortality effects of warm temperature in the districts of England and Wales", "type" : "article-journal", "volume" : "4" }, "uris" : [ "http://www.mendeley.com/documents/?uuid=5f34f7af-83b0-4896-a914-0daa32211ebb" ] }, { "id" : "ITEM-3", "itemData" : { "DOI" : "joc11435 [pii]", "ISBN" : "0098-7484 (Print) 0098-7484 (Linking)", "ISSN" : "0098-7484", "PMID" : "11879110", "abstract" : "Associations have been found between day-to-day particulate air pollution and increased risk of various adverse health outcomes, including cardiopulmonary mortality. However, studies of health effects of long-term particulate air pollution have been less conclusive.|To assess the relationship between long-term exposure to fine particulate air pollution and all-cause, lung cancer, and cardiopulmonary mortality.|Vital status and cause of death data were collected by the American Cancer Society as part of the Cancer Prevention II study, an ongoing prospective mortality study, which enrolled approximately 1.2 million adults in 1982. Participants completed a questionnaire detailing individual risk factor data (age, sex, race, weight, height, smoking history, education, marital status, diet, alcohol consumption, and occupational exposures). The risk factor data for approximately 500 000 adults were linked with air pollution data for metropolitan areas throughout the United States and combined with vital status and cause of death data through December 31, 1998.|All-cause, lung cancer, and cardiopulmonary mortality.|Fine particulate and sulfur oxide--related pollution were associated with all-cause, lung cancer, and cardiopulmonary mortality. Each 10-microg/m(3) elevation in fine particulate air pollution was associated with approximately a 4%, 6%, and 8% increased risk of all-cause, cardiopulmonary, and lung cancer mortality, respectively. Measures of coarse particle fraction and total suspended particles were not consistently associated with mortality.|Long-term exposure to combustion-related fine particulate air pollution is an important environmental risk factor for cardiopulmonary and lung cancer mortality.", "author" : [ { "dropping-particle" : "", "family" : "Pope", "given" : "C A", "non-dropping-particle" : "", "parse-names" : false, "suffix" : "" }, { "dropping-particle" : "", "family" : "Burnett", "given" : "R T", "non-dropping-particle" : "", "parse-names" : false, "suffix" : "" }, { "dropping-particle" : "", "family" : "Thun", "given" : "M J", "non-dropping-particle" : "", "parse-names" : false, "suffix" : "" }, { "dropping-particle" : "", "family" : "Calle", "given" : "E E", "non-dropping-particle" : "", "parse-names" : false, "suffix" : "" }, { "dropping-particle" : "", "family" : "Krewski", "given" : "D", "non-dropping-particle" : "", "parse-names" : false, "suffix" : "" }, { "dropping-particle" : "", "family" : "Ito", "given" : "K", "non-dropping-particle" : "", "parse-names" : false, "suffix" : "" }, { "dropping-particle" : "", "family" : "Thurston", "given" : "G D", "non-dropping-particle" : "", "parse-names" : false, "suffix" : "" } ], "container-title" : "JAMA", "id" : "ITEM-3", "issue" : "9", "issued" : { "date-parts" : [ [ "2002" ] ] }, "page" : "1132-1141", "title" : "Lung cancer, cardiopulmonary mortality, and long-term exposure to fine particulate air pollution", "type" : "article-journal", "volume" : "287" }, "uris" : [ "http://www.mendeley.com/documents/?uuid=b31c15ae-69f4-47a3-a0ec-5ab841e98c2f" ] }, { "id" : "ITEM-4", "itemData" : { "DOI" : "10.1186/1476-069X-12-43", "ISBN" : "10.1186/1476-069X-12-43", "ISSN" : "1476-069X", "PMID" : "23714370", "abstract" : "Current day concentrations of ambient air pollution have been associated with a range of adverse health effects, particularly mortality and morbidity due to cardiovascular and respiratory diseases. In this review, we summarize the evidence from epidemiological studies on long-term exposure to fine and coarse particles, nitrogen dioxide (NO2) and elemental carbon on mortality from all-causes, cardiovascular disease and respiratory disease. We also summarize the findings on potentially susceptible subgroups across studies. We identified studies through a search in the databases Medline and Scopus and previous reviews until January 2013 and performed a meta-analysis if more than five studies were available for the same exposure metric.", "author" : [ { "dropping-particle" : "", "family" : "Hoek", "given" : "Gerard", "non-dropping-particle" : "", "parse-names" : false, "suffix" : "" }, { "dropping-particle" : "", "family" : "Krishnan", "given" : "Ranjini M", "non-dropping-particle" : "", "parse-names" : false, "suffix" : "" }, { "dropping-particle" : "", "family" : "Beelen", "given" : "Rob", "non-dropping-particle" : "", "parse-names" : false, "suffix" : "" }, { "dropping-particle" : "", "family" : "Peters", "given" : "Annette", "non-dropping-particle" : "", "parse-names" : false, "suffix" : "" }, { "dropping-particle" : "", "family" : "Ostro", "given" : "Bart", "non-dropping-particle" : "", "parse-names" : false, "suffix" : "" }, { "dropping-particle" : "", "family" : "Brunekreef", "given" : "Bert", "non-dropping-particle" : "", "parse-names" : false, "suffix" : "" }, { "dropping-particle" : "", "family" : "Kaufman", "given" : "Joel D", "non-dropping-particle" : "", "parse-names" : false, "suffix" : "" } ], "container-title" : "Environmental Health", "id" : "ITEM-4", "issue" : "1", "issued" : { "date-parts" : [ [ "2013" ] ] }, "page" : "43", "title" : "Long-term air pollution exposure and cardio- respiratory mortality: a review", "type" : "article-journal", "volume" : "12" }, "uris" : [ "http://www.mendeley.com/documents/?uuid=651a36da-7c9e-4490-ac41-d15f32ea9a18" ] }, { "id" : "ITEM-5", "itemData" : { "DOI" : "10.1056/NEJM199312093292401", "ISBN" : "0028-4793", "ISSN" : "0028-4793", "PMID" : "8179653", "abstract" : "BACKGROUND: Recent studies have reported associations between particulate air pollution and daily mortality rates. Population-based, cross-sectional studies of metropolitan areas in the United States have also found associations between particulate air pollution and annual mortality rates, but these studies have been criticized, in part because they did not directly control for cigarette smoking and other health risks. METHODS: In this prospective cohort study, we estimated the effects of air pollution on mortality, while controlling for individual risk factors. Survival analysis, including Cox proportional-hazards regression modeling, was conducted with data from a 14-to-16-year mortality follow-up of 8111 adults in six U.S. cities. RESULTS: Mortality rates were most strongly associated with cigarette smoking. After adjusting for smoking and other risk factors, we observed statistically significant and robust associations between air pollution and mortality. The adjusted mortality-rate ratio for the most polluted of the cities as compared with the least polluted was 1.26 (95 percent confidence interval, 1.08 to 1.47). Air pollution was positively associated with death from lung cancer and cardiopulmonary disease but not with death from other causes considered together. Mortality was most strongly associated with air pollution with fine particulates, including sulfates. CONCLUSIONS: Although the effects of other, unmeasured risk factors cannot be excluded with certainty, these results suggest that fine-particulate air pollution, or a more complex pollution mixture associated with fine particulate matter, contributes to excess mortality in certain U.S. cities.", "author" : [ { "dropping-particle" : "", "family" : "Dockery", "given" : "Douglas W.", "non-dropping-particle" : "", "parse-names" : false, "suffix" : "" }, { "dropping-particle" : "", "family" : "Pope", "given" : "C. Arden", "non-dropping-particle" : "", "parse-names" : false, "suffix" : "" }, { "dropping-particle" : "", "family" : "Xu", "given" : "Xiping", "non-dropping-particle" : "", "parse-names" : false, "suffix" : "" }, { "dropping-particle" : "", "family" : "Spengler", "given" : "John D.", "non-dropping-particle" : "", "parse-names" : false, "suffix" : "" }, { "dropping-particle" : "", "family" : "Ware", "given" : "James H.", "non-dropping-particle" : "", "parse-names" : false, "suffix" : "" }, { "dropping-particle" : "", "family" : "Fay", "given" : "Martha E.", "non-dropping-particle" : "", "parse-names" : false, "suffix" : "" }, { "dropping-particle" : "", "family" : "Ferris", "given" : "B G", "non-dropping-particle" : "", "parse-names" : false, "suffix" : "" }, { "dropping-particle" : "", "family" : "Speizer", "given" : "Frank E.", "non-dropping-particle" : "", "parse-names" : false, "suffix" : "" } ], "container-title" : "The New England Journal of Medicine", "id" : "ITEM-5", "issue" : "24", "issued" : { "date-parts" : [ [ "1993" ] ] }, "page" : "1753-9", "title" : "An association between air pollution and mortality in six U.S. cities.", "type" : "article-journal", "volume" : "329" }, "uris" : [ "http://www.mendeley.com/documents/?uuid=e1ea4bb9-92c7-4b5c-ba00-fe8a5e599f10" ] }, { "id" : "ITEM-6", "itemData" : { "DOI" : "00001648-200501000-00009 [pii]", "ISBN" : "1044-3983 (Print)\\n1044-3983 (Linking)", "ISSN" : "10443983 (ISSN)", "PMID" : "15613946", "abstract" : "BACKGROUND: Time-series analyses have been used for decades to investigate time-varying environmental exposures. Recently, the case-crossover design has been applied to assess acute effects of air pollution. Our objective was to compare time-series and case-crossover analyses using varying referent periods (ie, unidirectional, ambidirectional, and time-stratified). METHODS: We examined the association between temperature and cardiorespiratory mortality among the elderly population in the 20 largest metropolitan areas of the United States. Risks were estimated by season and geographic region in 1992. We obtained weather data from the National Climatic Data Center and mortality data from the Division of Vital Statistics. Conditional logistic regression (case-crossover) and Poisson regression (time-series) were used to estimate the increased risk of cardiorespiratory mortality associated with a 10 degrees F increase in daily temperature, accounting for dew-point temperature and other potential confounding factors. RESULTS: In the time-stratified case-crossover analysis, the strongest associations were found in the summer; in the Southwest, Southeast, Northwest, Northeast, and Midwest, the odds ratios were 1.15 (95% confidence interval=1.07-1.24), 1.10 (0.96-1.27), 1.08 (0.92-1.26), 1.08 (1.02-1.15), and 1.01 (0.92-1.11), respectively. Mostly null or negative associations were found in the winter, spring, and fall. The ambidirectional case-crossover and the time-series analyses produced quantitatively similar results to those from the time-stratified analysis. The unidirectional analysis produced conflicting results. CONCLUSIONS: Inferences from studies of weather and mortality using the ambidirectional or time-stratified case-crossover approaches and the time-series analyses are comparable and provide consistent findings in this study.", "author" : [ { "dropping-particle" : "", "family" : "Basu", "given" : "R", "non-dropping-particle" : "", "parse-names" : false, "suffix" : "" }, { "dropping-particle" : "", "family" : "Dominici", "given" : "F", "non-dropping-particle" : "", "parse-names" : false, "suffix" : "" }, { "dropping-particle" : "", "family" : "Samet", "given" : "J M", "non-dropping-particle" : "", "parse-names" : false, "suffix" : "" } ], "container-title" : "Epidemiology", "id" : "ITEM-6", "issue" : "1", "issued" : { "date-parts" : [ [ "2005" ] ] }, "page" : "58-66", "title" : "Temperature and mortality among the elderly in the United States: a comparison of epidemiologic methods", "type" : "article-journal", "volume" : "16" }, "uris" : [ "http://www.mendeley.com/documents/?uuid=e6719697-9836-471b-af4d-39f251c6613a" ] }, { "id" : "ITEM-7", "itemData" : { "DOI" : "10.1093/aje/155.1.80", "ISBN" : "0002-9262 (Print)\\r0002-9262 (Linking)", "ISSN" : "00029262", "PMID" : "11772788", "abstract" : "Episodes of extremely hot or cold temperatures are associated with increased mortality. Time-series analyses show an association between temperature and mortality across a range of less extreme temperatures. In this paper, the authors describe the temperature-mortality association for 11 large eastern US cities in 1973-1994 by estimating the relative risks of mortality using log-linear regression analysis for time-series data and by exploring city characteristics associated with variations in this temperature-mortality relation. Current and recent days' temperatures were the weather components most strongly predictive of mortality, and mortality risk generally decreased as temperature increased from the coldest days to a certain threshold temperature, which varied by latitude, above which mortality risk increased as temperature increased. The authors also found a strong association of the temperature-mortality relation with latitude, with a greater effect of colder temperatures on mortality risk in more-southern cities and of warmer temperatures in more-northern cities. The percentage of households with air conditioners in the south and heaters in the north, which serve as indicators of socioeconomic status of the city population, also predicted weather-related mortality. The model developed in this analysis is potentially useful for projecting the consequences of climate-change scenarios and offering insights into susceptibility to the adverse effects of weather.", "author" : [ { "dropping-particle" : "", "family" : "Curriero", "given" : "Frank C.", "non-dropping-particle" : "", "parse-names" : false, "suffix" : "" }, { "dropping-particle" : "", "family" : "Heiner", "given" : "Karlyn S.", "non-dropping-particle" : "", "parse-names" : false, "suffix" : "" }, { "dropping-particle" : "", "family" : "Samet", "given" : "Jonathan M.", "non-dropping-particle" : "", "parse-names" : false, "suffix" : "" }, { "dropping-particle" : "", "family" : "Zeger", "given" : "Scott L.", "non-dropping-particle" : "", "parse-names" : false, "suffix" : "" }, { "dropping-particle" : "", "family" : "Strug", "given" : "Lisa", "non-dropping-particle" : "", "parse-names" : false, "suffix" : "" }, { "dropping-particle" : "", "family" : "Patz", "given" : "Jonathan A.", "non-dropping-particle" : "", "parse-names" : false, "suffix" : "" } ], "container-title" : "American Journal of Epidemiology", "id" : "ITEM-7", "issue" : "1", "issued" : { "date-parts" : [ [ "2002" ] ] }, "page" : "80-87", "title" : "Temperature and mortality in 11 cities of the eastern United States", "type" : "article-journal", "volume" : "155" }, "uris" : [ "http://www.mendeley.com/documents/?uuid=2330bb39-3b13-4067-856c-b559bd3212e2" ] }, { "id" : "ITEM-8", "itemData" : { "DOI" : "10.1016/S0140-6736(14)62114-0", "ISBN" : "1474-547X (Electronic)\\r0140-6736 (Linking)", "ISSN" : "1474547X", "PMID" : "26003380", "abstract" : "Background Although studies have provided estimates of premature deaths attributable to either heat or cold in selected countries, none has so far offered a systematic assessment across the whole temperature range in populations exposed to different climates. We aimed to quantify the total mortality burden attributable to non-optimum ambient temperature, and the relative contributions from heat and cold and from moderate and extreme temperatures. Methods We collected data for 384 locations in Australia, Brazil, Canada, China, Italy, Japan, South Korea, Spain, Sweden, Taiwan, Thailand, UK, and USA. We fitted a standard time-series Poisson model for each location, controlling for trends and day of the week. We estimated temperature-mortality associations with a distributed lag non-linear model with 21 days of lag, and then pooled them in a multivariate metaregression that included country indicators and temperature average and range. We calculated attributable deaths for heat and cold, defined as temperatures above and below the optimum temperature, which corresponded to the point of minimum mortality, and for moderate and extreme temperatures, defined using cutoffs at the 2\u00b75th and 97\u00b75th temperature percentiles. Findings We analysed 74 225 200 deaths in various periods between 1985 and 2012. In total, 7\u00b771% (95% empirical CI 7\u00b743-7\u00b791) of mortality was attributable to non-optimum temperature in the selected countries within the study period, with substantial differences between countries, ranging from 3\u00b737% (3\u00b706 to 3\u00b763) in Thailand to 11\u00b700% (9\u00b729 to 12\u00b747) in China. The temperature percentile of minimum mortality varied from roughly the 60th percentile in tropical areas to about the 80-90th percentile in temperate regions. More temperature-attributable deaths were caused by cold (7\u00b729%, 7\u00b702-7\u00b749) than by heat (0\u00b742%, 0\u00b739-0\u00b744). Extreme cold and hot temperatures were responsible for 0\u00b786% (0\u00b784-0\u00b787) of total mortality. Interpretation Most of the temperature-related mortality burden was attributable to the contribution of cold. The effect of days of extreme temperature was substantially less than that attributable to milder but non-optimum weather. This evidence has important implications for the planning of public-health interventions to minimise the health consequences of adverse temperatures, and for predictions of future effect in climate-change scenarios. Funding UK Medical Research Council.", "author" : [ { "dropping-particle" : "", "family" : "Gasparrini", "given" : "Antonio", "non-dropping-particle" : "", "parse-names" : false, "suffix" : "" }, { "dropping-particle" : "", "family" : "Guo", "given" : "Yuming", "non-dropping-particle" : "", "parse-names" : false, "suffix" : "" }, { "dropping-particle" : "", "family" : "Hashizume", "given" : "Masahiro", "non-dropping-particle" : "", "parse-names" : false, "suffix" : "" }, { "dropping-particle" : "", "family" : "Lavigne", "given" : "Eric", "non-dropping-particle" : "", "parse-names" : false, "suffix" : "" }, { "dropping-particle" : "", "family" : "Zanobetti", "given" : "Antonella", "non-dropping-particle" : "", "parse-names" : false, "suffix" : "" }, { "dropping-particle" : "", "family" : "Schwartz", "given" : "Joel", "non-dropping-particle" : "", "parse-names" : false, "suffix" : "" }, { "dropping-particle" : "", "family" : "Tobias", "given" : "Aurelio", "non-dropping-particle" : "", "parse-names" : false, "suffix" : "" }, { "dropping-particle" : "", "family" : "Tong", "given" : "Shilu", "non-dropping-particle" : "", "parse-names" : false, "suffix" : "" }, { "dropping-particle" : "", "family" : "Rockl\u00f6v", "given" : "Joacim", "non-dropping-particle" : "", "parse-names" : false, "suffix" : "" }, { "dropping-particle" : "", "family" : "Forsberg", "given" : "Bertil", "non-dropping-particle" : "", "parse-names" : false, "suffix" : "" }, { "dropping-particle" : "", "family" : "Leone", "given" : "Michela", "non-dropping-particle" : "", "parse-names" : false, "suffix" : "" }, { "dropping-particle" : "", "family" : "Sario", "given" : "Manuela", "non-dropping-particle" : "De", "parse-names" : false, "suffix" : "" }, { "dropping-particle" : "", "family" : "Bell", "given" : "Michelle L.", "non-dropping-particle" : "", "parse-names" : false, "suffix" : "" }, { "dropping-particle" : "", "family" : "Guo", "given" : "Yue Liang Leon", "non-dropping-particle" : "", "parse-names" : false, "suffix" : "" }, { "dropping-particle" : "", "family" : "Wu", "given" : "Chang Fu", "non-dropping-particle" : "", "parse-names" : false, "suffix" : "" }, { "dropping-particle" : "", "family" : "Kan", "given" : "Haidong", "non-dropping-particle" : "", "parse-names" : false, "suffix" : "" }, { "dropping-particle" : "", "family" : "Yi", "given" : "Seung Muk", "non-dropping-particle" : "", "parse-names" : false, "suffix" : "" }, { "dropping-particle" : "", "family" : "Sousa Zanotti Stagliorio Coelho", "given" : "Micheline", "non-dropping-particle" : "De", "parse-names" : false, "suffix" : "" }, { "dropping-particle" : "", "family" : "Saldiva", "given" : "Paulo Hilario Nascimento", "non-dropping-particle" : "", "parse-names" : false, "suffix" : "" }, { "dropping-particle" : "", "family" : "Honda", "given" : "Yasushi", "non-dropping-particle" : "", "parse-names" : false, "suffix" : "" }, { "dropping-particle" : "", "family" : "Kim", "given" : "Ho", "non-dropping-particle" : "", "parse-names" : false, "suffix" : "" }, { "dropping-particle" : "", "family" : "Armstrong", "given" : "Ben", "non-dropping-particle" : "", "parse-names" : false, "suffix" : "" } ], "container-title" : "The Lancet", "id" : "ITEM-8", "issue" : "9991", "issued" : { "date-parts" : [ [ "2015" ] ] }, "page" : "369-375", "title" : "Mortality risk attributable to high and low ambient temperature: A multicountry observational study", "type" : "article-journal", "volume" : "386" }, "uris" : [ "http://www.mendeley.com/documents/?uuid=ec2ac118-d8e9-4d29-9116-d43210b3e1ca" ] }, { "id" : "ITEM-9", "itemData" : { "DOI" : "10.1289/ehp.02110859", "ISBN" : "0091-6765 (Print)\\r0091-6765 (Linking)", "ISSN" : "00916765", "PMID" : "12204818", "abstract" : "We carried out time-series analyses in 12 U.S. cities to estimate both the acute effects and the lagged influence of weather on respiratory and cardiovascular disease (CVD) deaths. We fit generalized additive Poisson regressions for each city using nonparametric smooth functions to control for long time trend, season, and barometric pressure. We also controlled for day of the week. We estimated the effect and the lag structure of both temperature and humidity based on a distributed lag model. In cold cities, both high and low temperatures were associated with increased CVD deaths. In general, the effect of cold temperatures persisted for days, whereas the effect of high temperatures was restricted to the day of the death or the day before. For myocardial infarctions (MI), the effect of hot days was twice as large as the cold-day effect, whereas for all CVD deaths the hot-day effect was five times smaller than the cold-day effect. The effect of hot days included some harvesting, because we observed a deficit of deaths a few days later, which we did not observe for the cold-day effect. In hot cities, neither hot nor cold temperatures had much effect on CVD or pneumonia deaths. However, for MI and chronic obstructive pulmonary disease deaths, we observed lagged effects of hot temperatures (lags 4-6 and lags 3 and 4, respectively). We saw no clear pattern for the effect of humidity. In hierarchical models, greater variance of summer and winter temperature was associated with larger effects for hot and cold days, respectively, on respiratory deaths.", "author" : [ { "dropping-particle" : "", "family" : "Braga", "given" : "Alf\u00e9sio L.F.", "non-dropping-particle" : "", "parse-names" : false, "suffix" : "" }, { "dropping-particle" : "", "family" : "Zanobetti", "given" : "Antonella", "non-dropping-particle" : "", "parse-names" : false, "suffix" : "" }, { "dropping-particle" : "", "family" : "Schwartz", "given" : "Joel", "non-dropping-particle" : "", "parse-names" : false, "suffix" : "" } ], "container-title" : "Environmental Health Perspectives", "id" : "ITEM-9", "issue" : "9", "issued" : { "date-parts" : [ [ "2002" ] ] }, "page" : "859-863", "title" : "The effect of weather on respiratory and cardiovascular deaths in 12 U.S. cities", "type" : "article-journal", "volume" : "110" }, "uris" : [ "http://www.mendeley.com/documents/?uuid=3e710881-527a-42d3-bc7e-34c21f9cc47e" ] }, { "id" : "ITEM-10", "itemData" : { "DOI" : "10.1093/epirev/mxf007", "ISBN" : "0193-936X", "ISSN" : "0193936X", "PMID" : "12762092", "abstract" : "%Z %+ %^", "author" : [ { "dropping-particle" : "", "family" : "Basu", "given" : "Rupa", "non-dropping-particle" : "", "parse-names" : false, "suffix" : "" }, { "dropping-particle" : "", "family" : "Samet", "given" : "Jonathan M.", "non-dropping-particle" : "", "parse-names" : false, "suffix" : "" } ], "container-title" : "Epidemiologic Reviews", "id" : "ITEM-10", "issue" : "2", "issued" : { "date-parts" : [ [ "2002" ] ] }, "page" : "190-202", "title" : "Relation between elevated ambient temperature and mortality: A review of the epidemiologic evidence", "type" : "article", "volume" : "24" }, "uris" : [ "http://www.mendeley.com/documents/?uuid=8c8cd126-6856-41d0-9232-6508902ee696" ] } ], "mendeley" : { "formattedCitation" : "(R Basu, Dominici, &amp; Samet, 2005; Rupa Basu, 2009; Rupa Basu &amp; Samet, 2002; Bennett, Blangiardo, Fecht, Elliott, &amp; Ezzati, 2014; Braga, Zanobetti, &amp; Schwartz, 2002; Curriero et al., 2002; Dockery et al., 1993; Gasparrini et al., 2015; Hoek et al., 2013; Pope et al., 2002)", "plainTextFormattedCitation" : "(R Basu, Dominici, &amp; Samet, 2005; Rupa Basu, 2009; Rupa Basu &amp; Samet, 2002; Bennett, Blangiardo, Fecht, Elliott, &amp; Ezzati, 2014; Braga, Zanobetti, &amp; Schwartz, 2002; Curriero et al., 2002; Dockery et al., 1993; Gasparrini et al., 2015; Hoek et al., 2013; Pope et al., 2002)", "previouslyFormattedCitation" : "(R Basu, Dominici, &amp; Samet, 2005; Rupa Basu, 2009; Rupa Basu &amp; Samet, 2002; Bennett, Blangiardo, Fecht, Elliott, &amp; Ezzati, 2014; Braga, Zanobetti, &amp; Schwartz, 2002; Curriero et al., 2002; Dockery et al., 1993; Gasparrini et al., 2015; Hoek et al., 2013; Pope et al., 2002)" }, "properties" : {  }, "schema" : "https://github.com/citation-style-language/schema/raw/master/csl-citation.json" }</w:instrText>
+        <w:instrText>ADDIN CSL_CITATION { "citationItems" : [ { "id" : "ITEM-1", "itemData" : { "DOI" : "10.1186/1476-069X-8-40", "ISBN" : "1476-069X", "ISSN" : "1476069X", "PMID" : "19758453", "abstract" : "BACKGROUND: This review examines recent evidence on mortality from elevated ambient temperature for studies published from January 2001 to December 2008.\\n\\nMETHODS: PubMed was used to search for the following keywords: temperature, apparent temperature, heat, heat index, and mortality. The search was limited to the English language and epidemiologic studies. Studies that reported mortality counts or excess deaths following heat waves were excluded so that the focus remained on general ambient temperature and mortality in a variety of locations. Studies focusing on cold temperature effects were also excluded.\\n\\nRESULTS: Thirty-six total studies were presented in three tables: 1) elevated ambient temperature and mortality; 2) air pollutants as confounders and/or effect modifiers of the elevated ambient temperature and mortality association; and 3) vulnerable subgroups of the elevated ambient temperature-mortality association. The evidence suggests that particulate matter with less than 10 um in aerodynamic diameter and ozone may confound the association, while ozone was an effect modifier in the warmer months in some locations. Nonetheless, the independent effect of temperature and mortality was withheld. Elevated temperature was associated with increased risk for those dying from cardiovascular, respiratory, cerebrovascular, and some specific cardiovascular diseases, such as ischemic heart disease, congestive heart failure, and myocardial infarction. Vulnerable subgroups also included: Black racial/ethnic group, women, those with lower socioeconomic status, and several age groups, particularly the elderly over 65 years of age as well as infants and young children.\\n\\nCONCLUSION: Many of these outcomes and vulnerable subgroups have only been identified in recent studies and varied by location and study population. Thus, region-specific policies, especially in urban areas, are vital to the mitigation of heat-related deaths.", "author" : [ { "dropping-particle" : "", "family" : "Basu", "given" : "R", "non-dropping-particle" : "", "parse-names" : false, "suffix" : "" } ], "container-title" : "Environmental Health: A Global Access Science Source", "id" : "ITEM-1", "issue" : "1", "issued" : { "date-parts" : [ [ "2009" ] ] }, "page" : "40", "title" : "High ambient temperature and mortality: A review of epidemiologic studies from 2001 to 2008", "type" : "article", "volume" : "8" }, "uris" : [ "http://www.mendeley.com/documents/?uuid=4a3c238b-f19d-4589-ab7d-38cd7a1ebe34" ] }, { "id" : "ITEM-2", "itemData" : { "DOI" : "10.1038/nclimate2123", "ISBN" : "1758-678X 1758-6798", "ISSN" : "17586798", "abstract" : "Warm temperatures adversely affect disease occurrence and death, in extreme conditions as well as when the temperature changes aremoremodest1,2 .Thereforeclimatechange,which is expectedtoaffect both average temperaturesandtemperature variability, is likely to impact health even in temperate climates. Climate change risk assessment is enriched if there is information on vulnerability and resilience to effects of temperature. Some studies have analysed socio-demographic characteristics that make individuals vulnerable to adverse effects of temperature1\u20134 . Less isknownabout community-level vulnerability.We used geo-coded mortality and environmental data and Bayesian spatial methods to conduct a national small- area analysis of the mortality effects of warm temperature for all 376 districts in England andWales. In the most vulnerable districts, those in London and south/southeast England, odds of dying fromcardiorespiratory causes increased by more than 10% for 1 \u25e6 C warmer temperature, compared with virtually no effect in the most resilient districts, which were in the far north. A 2 \u25e6 C warmer summer may result in 1,552 (95% credible interval 1,307\u20131,762)additional deaths,aboutone-half of which would occur in 95 districts. The findings enable risk and adaptation analyses to incorporate local vulnerability to warm temperature and to quantify inequality in its effects. Events", "author" : [ { "dropping-particle" : "", "family" : "Bennett", "given" : "James E.", "non-dropping-particle" : "", "parse-names" : false, "suffix" : "" }, { "dropping-particle" : "", "family" : "Blangiardo", "given" : "Marta", "non-dropping-particle" : "", "parse-names" : false, "suffix" : "" }, { "dropping-particle" : "", "family" : "Fecht", "given" : "Daniela", "non-dropping-particle" : "", "parse-names" : false, "suffix" : "" }, { "dropping-particle" : "", "family" : "Elliott", "given" : "Paul", "non-dropping-particle" : "", "parse-names" : false, "suffix" : "" }, { "dropping-particle" : "", "family" : "Ezzati", "given" : "Majid", "non-dropping-particle" : "", "parse-names" : false, "suffix" : "" } ], "container-title" : "Nature Climate Change", "id" : "ITEM-2", "issue" : "4", "issued" : { "date-parts" : [ [ "2014" ] ] }, "page" : "269-273", "title" : "Vulnerability to the mortality effects of warm temperature in the districts of England and Wales", "type" : "article-journal", "volume" : "4" }, "uris" : [ "http://www.mendeley.com/documents/?uuid=5f34f7af-83b0-4896-a914-0daa32211ebb" ] }, { "id" : "ITEM-3", "itemData" : { "DOI" : "joc11435 [pii]", "ISBN" : "0098-7484 (Print) 0098-7484 (Linking)", "ISSN" : "0098-7484", "PMID" : "11879110", "abstract" : "Associations have been found between day-to-day particulate air pollution and increased risk of various adverse health outcomes, including cardiopulmonary mortality. However, studies of health effects of long-term particulate air pollution have been less conclusive.|To assess the relationship between long-term exposure to fine particulate air pollution and all-cause, lung cancer, and cardiopulmonary mortality.|Vital status and cause of death data were collected by the American Cancer Society as part of the Cancer Prevention II study, an ongoing prospective mortality study, which enrolled approximately 1.2 million adults in 1982. Participants completed a questionnaire detailing individual risk factor data (age, sex, race, weight, height, smoking history, education, marital status, diet, alcohol consumption, and occupational exposures). The risk factor data for approximately 500 000 adults were linked with air pollution data for metropolitan areas throughout the United States and combined with vital status and cause of death data through December 31, 1998.|All-cause, lung cancer, and cardiopulmonary mortality.|Fine particulate and sulfur oxide--related pollution were associated with all-cause, lung cancer, and cardiopulmonary mortality. Each 10-microg/m(3) elevation in fine particulate air pollution was associated with approximately a 4%, 6%, and 8% increased risk of all-cause, cardiopulmonary, and lung cancer mortality, respectively. Measures of coarse particle fraction and total suspended particles were not consistently associated with mortality.|Long-term exposure to combustion-related fine particulate air pollution is an important environmental risk factor for cardiopulmonary and lung cancer mortality.", "author" : [ { "dropping-particle" : "", "family" : "Pope", "given" : "C A", "non-dropping-particle" : "", "parse-names" : false, "suffix" : "" }, { "dropping-particle" : "", "family" : "Burnett", "given" : "R T", "non-dropping-particle" : "", "parse-names" : false, "suffix" : "" }, { "dropping-particle" : "", "family" : "Thun", "given" : "M J", "non-dropping-particle" : "", "parse-names" : false, "suffix" : "" }, { "dropping-particle" : "", "family" : "Calle", "given" : "E E", "non-dropping-particle" : "", "parse-names" : false, "suffix" : "" }, { "dropping-particle" : "", "family" : "Krewski", "given" : "D", "non-dropping-particle" : "", "parse-names" : false, "suffix" : "" }, { "dropping-particle" : "", "family" : "Ito", "given" : "K", "non-dropping-particle" : "", "parse-names" : false, "suffix" : "" }, { "dropping-particle" : "", "family" : "Thurston", "given" : "G D", "non-dropping-particle" : "", "parse-names" : false, "suffix" : "" } ], "container-title" : "JAMA", "id" : "ITEM-3", "issue" : "9", "issued" : { "date-parts" : [ [ "2002" ] ] }, "page" : "1132-1141", "title" : "Lung cancer, cardiopulmonary mortality, and long-term exposure to fine particulate air pollution", "type" : "article-journal", "volume" : "287" }, "uris" : [ "http://www.mendeley.com/documents/?uuid=b31c15ae-69f4-47a3-a0ec-5ab841e98c2f" ] }, { "id" : "ITEM-4", "itemData" : { "DOI" : "10.1186/1476-069X-12-43", "ISBN" : "10.1186/1476-069X-12-43", "ISSN" : "1476-069X", "PMID" : "23714370", "abstract" : "Current day concentrations of ambient air pollution have been associated with a range of adverse health effects, particularly mortality and morbidity due to cardiovascular and respiratory diseases. In this review, we summarize the evidence from epidemiological studies on long-term exposure to fine and coarse particles, nitrogen dioxide (NO2) and elemental carbon on mortality from all-causes, cardiovascular disease and respiratory disease. We also summarize the findings on potentially susceptible subgroups across studies. We identified studies through a search in the databases Medline and Scopus and previous reviews until January 2013 and performed a meta-analysis if more than five studies were available for the same exposure metric.", "author" : [ { "dropping-particle" : "", "family" : "Hoek", "given" : "Gerard", "non-dropping-particle" : "", "parse-names" : false, "suffix" : "" }, { "dropping-particle" : "", "family" : "Krishnan", "given" : "Ranjini M", "non-dropping-particle" : "", "parse-names" : false, "suffix" : "" }, { "dropping-particle" : "", "family" : "Beelen", "given" : "Rob", "non-dropping-particle" : "", "parse-names" : false, "suffix" : "" }, { "dropping-particle" : "", "family" : "Peters", "given" : "Annette", "non-dropping-particle" : "", "parse-names" : false, "suffix" : "" }, { "dropping-particle" : "", "family" : "Ostro", "given" : "Bart", "non-dropping-particle" : "", "parse-names" : false, "suffix" : "" }, { "dropping-particle" : "", "family" : "Brunekreef", "given" : "Bert", "non-dropping-particle" : "", "parse-names" : false, "suffix" : "" }, { "dropping-particle" : "", "family" : "Kaufman", "given" : "Joel D", "non-dropping-particle" : "", "parse-names" : false, "suffix" : "" } ], "container-title" : "Environmental Health", "id" : "ITEM-4", "issue" : "1", "issued" : { "date-parts" : [ [ "2013" ] ] }, "page" : "43", "title" : "Long-term air pollution exposure and cardio- respiratory mortality: a review", "type" : "article-journal", "volume" : "12" }, "uris" : [ "http://www.mendeley.com/documents/?uuid=651a36da-7c9e-4490-ac41-d15f32ea9a18" ] }, { "id" : "ITEM-5", "itemData" : { "DOI" : "10.1056/NEJM199312093292401", "ISBN" : "0028-4793", "ISSN" : "0028-4793", "PMID" : "8179653", "abstract" : "BACKGROUND: Recent studies have reported associations between particulate air pollution and daily mortality rates. Population-based, cross-sectional studies of metropolitan areas in the United States have also found associations between particulate air pollution and annual mortality rates, but these studies have been criticized, in part because they did not directly control for cigarette smoking and other health risks. METHODS: In this prospective cohort study, we estimated the effects of air pollution on mortality, while controlling for individual risk factors. Survival analysis, including Cox proportional-hazards regression modeling, was conducted with data from a 14-to-16-year mortality follow-up of 8111 adults in six U.S. cities. RESULTS: Mortality rates were most strongly associated with cigarette smoking. After adjusting for smoking and other risk factors, we observed statistically significant and robust associations between air pollution and mortality. The adjusted mortality-rate ratio for the most polluted of the cities as compared with the least polluted was 1.26 (95 percent confidence interval, 1.08 to 1.47). Air pollution was positively associated with death from lung cancer and cardiopulmonary disease but not with death from other causes considered together. Mortality was most strongly associated with air pollution with fine particulates, including sulfates. CONCLUSIONS: Although the effects of other, unmeasured risk factors cannot be excluded with certainty, these results suggest that fine-particulate air pollution, or a more complex pollution mixture associated with fine particulate matter, contributes to excess mortality in certain U.S. cities.", "author" : [ { "dropping-particle" : "", "family" : "Dockery", "given" : "Douglas W.", "non-dropping-particle" : "", "parse-names" : false, "suffix" : "" }, { "dropping-particle" : "", "family" : "Pope", "given" : "C. Arden", "non-dropping-particle" : "", "parse-names" : false, "suffix" : "" }, { "dropping-particle" : "", "family" : "Xu", "given" : "Xiping", "non-dropping-particle" : "", "parse-names" : false, "suffix" : "" }, { "dropping-particle" : "", "family" : "Spengler", "given" : "John D.", "non-dropping-particle" : "", "parse-names" : false, "suffix" : "" }, { "dropping-particle" : "", "family" : "Ware", "given" : "James H.", "non-dropping-particle" : "", "parse-names" : false, "suffix" : "" }, { "dropping-particle" : "", "family" : "Fay", "given" : "Martha E.", "non-dropping-particle" : "", "parse-names" : false, "suffix" : "" }, { "dropping-particle" : "", "family" : "Ferris", "given" : "B G", "non-dropping-particle" : "", "parse-names" : false, "suffix" : "" }, { "dropping-particle" : "", "family" : "Speizer", "given" : "Frank E.", "non-dropping-particle" : "", "parse-names" : false, "suffix" : "" } ], "container-title" : "The New England Journal of Medicine", "id" : "ITEM-5", "issue" : "24", "issued" : { "date-parts" : [ [ "1993" ] ] }, "page" : "1753-9", "title" : "An association between air pollution and mortality in six U.S. cities.", "type" : "article-journal", "volume" : "329" }, "uris" : [ "http://www.mendeley.com/documents/?uuid=e1ea4bb9-92c7-4b5c-ba00-fe8a5e599f10" ] }, { "id" : "ITEM-6", "itemData" : { "DOI" : "00001648-200501000-00009 [pii]", "ISBN" : "1044-3983 (Print)\\n1044-3983 (Linking)", "ISSN" : "10443983 (ISSN)", "PMID" : "15613946", "abstract" : "BACKGROUND: Time-series analyses have been used for decades to investigate time-varying environmental exposures. Recently, the case-crossover design has been applied to assess acute effects of air pollution. Our objective was to compare time-series and case-crossover analyses using varying referent periods (ie, unidirectional, ambidirectional, and time-stratified). METHODS: We examined the association between temperature and cardiorespiratory mortality among the elderly population in the 20 largest metropolitan areas of the United States. Risks were estimated by season and geographic region in 1992. We obtained weather data from the National Climatic Data Center and mortality data from the Division of Vital Statistics. Conditional logistic regression (case-crossover) and Poisson regression (time-series) were used to estimate the increased risk of cardiorespiratory mortality associated with a 10 degrees F increase in daily temperature, accounting for dew-point temperature and other potential confounding factors. RESULTS: In the time-stratified case-crossover analysis, the strongest associations were found in the summer; in the Southwest, Southeast, Northwest, Northeast, and Midwest, the odds ratios were 1.15 (95% confidence interval=1.07-1.24), 1.10 (0.96-1.27), 1.08 (0.92-1.26), 1.08 (1.02-1.15), and 1.01 (0.92-1.11), respectively. Mostly null or negative associations were found in the winter, spring, and fall. The ambidirectional case-crossover and the time-series analyses produced quantitatively similar results to those from the time-stratified analysis. The unidirectional analysis produced conflicting results. CONCLUSIONS: Inferences from studies of weather and mortality using the ambidirectional or time-stratified case-crossover approaches and the time-series analyses are comparable and provide consistent findings in this study.", "author" : [ { "dropping-particle" : "", "family" : "Basu", "given" : "R", "non-dropping-particle" : "", "parse-names" : false, "suffix" : "" }, { "dropping-particle" : "", "family" : "Dominici", "given" : "F", "non-dropping-particle" : "", "parse-names" : false, "suffix" : "" }, { "dropping-particle" : "", "family" : "Samet", "given" : "J M", "non-dropping-particle" : "", "parse-names" : false, "suffix" : "" } ], "container-title" : "Epidemiology", "id" : "ITEM-6", "issue" : "1", "issued" : { "date-parts" : [ [ "2005" ] ] }, "page" : "58-66", "title" : "Temperature and mortality among the elderly in the United States: a comparison of epidemiologic methods", "type" : "article-journal", "volume" : "16" }, "uris" : [ "http://www.mendeley.com/documents/?uuid=e6719697-9836-471b-af4d-39f251c6613a" ] }, { "id" : "ITEM-7", "itemData" : { "DOI" : "10.1093/aje/155.1.80", "ISBN" : "0002-9262 (Print)\\r0002-9262 (Linking)", "ISSN" : "00029262", "PMID" : "11772788", "abstract" : "Episodes of extremely hot or cold temperatures are associated with increased mortality. Time-series analyses show an association between temperature and mortality across a range of less extreme temperatures. In this paper, the authors describe the temperature-mortality association for 11 large eastern US cities in 1973-1994 by estimating the relative risks of mortality using log-linear regression analysis for time-series data and by exploring city characteristics associated with variations in this temperature-mortality relation. Current and recent days' temperatures were the weather components most strongly predictive of mortality, and mortality risk generally decreased as temperature increased from the coldest days to a certain threshold temperature, which varied by latitude, above which mortality risk increased as temperature increased. The authors also found a strong association of the temperature-mortality relation with latitude, with a greater effect of colder temperatures on mortality risk in more-southern cities and of warmer temperatures in more-northern cities. The percentage of households with air conditioners in the south and heaters in the north, which serve as indicators of socioeconomic status of the city population, also predicted weather-related mortality. The model developed in this analysis is potentially useful for projecting the consequences of climate-change scenarios and offering insights into susceptibility to the adverse effects of weather.", "author" : [ { "dropping-particle" : "", "family" : "Curriero", "given" : "Frank C.", "non-dropping-particle" : "", "parse-names" : false, "suffix" : "" }, { "dropping-particle" : "", "family" : "Heiner", "given" : "Karlyn S.", "non-dropping-particle" : "", "parse-names" : false, "suffix" : "" }, { "dropping-particle" : "", "family" : "Samet", "given" : "Jonathan M.", "non-dropping-particle" : "", "parse-names" : false, "suffix" : "" }, { "dropping-particle" : "", "family" : "Zeger", "given" : "Scott L.", "non-dropping-particle" : "", "parse-names" : false, "suffix" : "" }, { "dropping-particle" : "", "family" : "Strug", "given" : "Lisa", "non-dropping-particle" : "", "parse-names" : false, "suffix" : "" }, { "dropping-particle" : "", "family" : "Patz", "given" : "Jonathan A.", "non-dropping-particle" : "", "parse-names" : false, "suffix" : "" } ], "container-title" : "American Journal of Epidemiology", "id" : "ITEM-7", "issue" : "1", "issued" : { "date-parts" : [ [ "2002" ] ] }, "page" : "80-87", "title" : "Temperature and mortality in 11 cities of the eastern United States", "type" : "article-journal", "volume" : "155" }, "uris" : [ "http://www.mendeley.com/documents/?uuid=2330bb39-3b13-4067-856c-b559bd3212e2" ] }, { "id" : "ITEM-8", "itemData" : { "DOI" : "10.1016/S0140-6736(14)62114-0", "ISBN" : "1474-547X (Electronic)\\r0140-6736 (Linking)", "ISSN" : "1474547X", "PMID" : "26003380", "abstract" : "Background Although studies have provided estimates of premature deaths attributable to either heat or cold in selected countries, none has so far offered a systematic assessment across the whole temperature range in populations exposed to different climates. We aimed to quantify the total mortality burden attributable to non-optimum ambient temperature, and the relative contributions from heat and cold and from moderate and extreme temperatures. Methods We collected data for 384 locations in Australia, Brazil, Canada, China, Italy, Japan, South Korea, Spain, Sweden, Taiwan, Thailand, UK, and USA. We fitted a standard time-series Poisson model for each location, controlling for trends and day of the week. We estimated temperature-mortality associations with a distributed lag non-linear model with 21 days of lag, and then pooled them in a multivariate metaregression that included country indicators and temperature average and range. We calculated attributable deaths for heat and cold, defined as temperatures above and below the optimum temperature, which corresponded to the point of minimum mortality, and for moderate and extreme temperatures, defined using cutoffs at the 2\u00b75th and 97\u00b75th temperature percentiles. Findings We analysed 74 225 200 deaths in various periods between 1985 and 2012. In total, 7\u00b771% (95% empirical CI 7\u00b743-7\u00b791) of mortality was attributable to non-optimum temperature in the selected countries within the study period, with substantial differences between countries, ranging from 3\u00b737% (3\u00b706 to 3\u00b763) in Thailand to 11\u00b700% (9\u00b729 to 12\u00b747) in China. The temperature percentile of minimum mortality varied from roughly the 60th percentile in tropical areas to about the 80-90th percentile in temperate regions. More temperature-attributable deaths were caused by cold (7\u00b729%, 7\u00b702-7\u00b749) than by heat (0\u00b742%, 0\u00b739-0\u00b744). Extreme cold and hot temperatures were responsible for 0\u00b786% (0\u00b784-0\u00b787) of total mortality. Interpretation Most of the temperature-related mortality burden was attributable to the contribution of cold. The effect of days of extreme temperature was substantially less than that attributable to milder but non-optimum weather. This evidence has important implications for the planning of public-health interventions to minimise the health consequences of adverse temperatures, and for predictions of future effect in climate-change scenarios. Funding UK Medical Research Council.", "author" : [ { "dropping-particle" : "", "family" : "Gasparrini", "given" : "Antonio", "non-dropping-particle" : "", "parse-names" : false, "suffix" : "" }, { "dropping-particle" : "", "family" : "Guo", "given" : "Yuming", "non-dropping-particle" : "", "parse-names" : false, "suffix" : "" }, { "dropping-particle" : "", "family" : "Hashizume", "given" : "Masahiro", "non-dropping-particle" : "", "parse-names" : false, "suffix" : "" }, { "dropping-particle" : "", "family" : "Lavigne", "given" : "Eric", "non-dropping-particle" : "", "parse-names" : false, "suffix" : "" }, { "dropping-particle" : "", "family" : "Zanobetti", "given" : "Antonella", "non-dropping-particle" : "", "parse-names" : false, "suffix" : "" }, { "dropping-particle" : "", "family" : "Schwartz", "given" : "Joel", "non-dropping-particle" : "", "parse-names" : false, "suffix" : "" }, { "dropping-particle" : "", "family" : "Tobias", "given" : "Aurelio", "non-dropping-particle" : "", "parse-names" : false, "suffix" : "" }, { "dropping-particle" : "", "family" : "Tong", "given" : "Shilu", "non-dropping-particle" : "", "parse-names" : false, "suffix" : "" }, { "dropping-particle" : "", "family" : "Rockl\u00f6v", "given" : "Joacim", "non-dropping-particle" : "", "parse-names" : false, "suffix" : "" }, { "dropping-particle" : "", "family" : "Forsberg", "given" : "Bertil", "non-dropping-particle" : "", "parse-names" : false, "suffix" : "" }, { "dropping-particle" : "", "family" : "Leone", "given" : "Michela", "non-dropping-particle" : "", "parse-names" : false, "suffix" : "" }, { "dropping-particle" : "", "family" : "Sario", "given" : "Manuela", "non-dropping-particle" : "De", "parse-names" : false, "suffix" : "" }, { "dropping-particle" : "", "family" : "Bell", "given" : "Michelle L.", "non-dropping-particle" : "", "parse-names" : false, "suffix" : "" }, { "dropping-particle" : "", "family" : "Guo", "given" : "Yue Liang Leon", "non-dropping-particle" : "", "parse-names" : false, "suffix" : "" }, { "dropping-particle" : "", "family" : "Wu", "given" : "Chang Fu", "non-dropping-particle" : "", "parse-names" : false, "suffix" : "" }, { "dropping-particle" : "", "family" : "Kan", "given" : "Haidong", "non-dropping-particle" : "", "parse-names" : false, "suffix" : "" }, { "dropping-particle" : "", "family" : "Yi", "given" : "Seung Muk", "non-dropping-particle" : "", "parse-names" : false, "suffix" : "" }, { "dropping-particle" : "", "family" : "Sousa Zanotti Stagliorio Coelho", "given" : "Micheline", "non-dropping-particle" : "De", "parse-names" : false, "suffix" : "" }, { "dropping-particle" : "", "family" : "Saldiva", "given" : "Paulo Hilario Nascimento", "non-dropping-particle" : "", "parse-names" : false, "suffix" : "" }, { "dropping-particle" : "", "family" : "Honda", "given" : "Yasushi", "non-dropping-particle" : "", "parse-names" : false, "suffix" : "" }, { "dropping-particle" : "", "family" : "Kim", "given" : "Ho", "non-dropping-particle" : "", "parse-names" : false, "suffix" : "" }, { "dropping-particle" : "", "family" : "Armstrong", "given" : "Ben", "non-dropping-particle" : "", "parse-names" : false, "suffix" : "" } ], "container-title" : "The Lancet", "id" : "ITEM-8", "issue" : "9991", "issued" : { "date-parts" : [ [ "2015" ] ] }, "page" : "369-375", "title" : "Mortality risk attributable to high and low ambient temperature: A multicountry observational study", "type" : "article-journal", "volume" : "386" }, "uris" : [ "http://www.mendeley.com/documents/?uuid=ec2ac118-d8e9-4d29-9116-d43210b3e1ca" ] }, { "id" : "ITEM-9", "itemData" : { "DOI" : "10.1289/ehp.02110859", "ISBN" : "0091-6765 (Print)\\r0091-6765 (Linking)", "ISSN" : "00916765", "PMID" : "12204818", "abstract" : "We carried out time-series analyses in 12 U.S. cities to estimate both the acute effects and the lagged influence of weather on respiratory and cardiovascular disease (CVD) deaths. We fit generalized additive Poisson regressions for each city using nonparametric smooth functions to control for long time trend, season, and barometric pressure. We also controlled for day of the week. We estimated the effect and the lag structure of both temperature and humidity based on a distributed lag model. In cold cities, both high and low temperatures were associated with increased CVD deaths. In general, the effect of cold temperatures persisted for days, whereas the effect of high temperatures was restricted to the day of the death or the day before. For myocardial infarctions (MI), the effect of hot days was twice as large as the cold-day effect, whereas for all CVD deaths the hot-day effect was five times smaller than the cold-day effect. The effect of hot days included some harvesting, because we observed a deficit of deaths a few days later, which we did not observe for the cold-day effect. In hot cities, neither hot nor cold temperatures had much effect on CVD or pneumonia deaths. However, for MI and chronic obstructive pulmonary disease deaths, we observed lagged effects of hot temperatures (lags 4-6 and lags 3 and 4, respectively). We saw no clear pattern for the effect of humidity. In hierarchical models, greater variance of summer and winter temperature was associated with larger effects for hot and cold days, respectively, on respiratory deaths.", "author" : [ { "dropping-particle" : "", "family" : "Braga", "given" : "Alf\u00e9sio L.F.", "non-dropping-particle" : "", "parse-names" : false, "suffix" : "" }, { "dropping-particle" : "", "family" : "Zanobetti", "given" : "Antonella", "non-dropping-particle" : "", "parse-names" : false, "suffix" : "" }, { "dropping-particle" : "", "family" : "Schwartz", "given" : "Joel", "non-dropping-particle" : "", "parse-names" : false, "suffix" : "" } ], "container-title" : "Environmental Health Perspectives", "id" : "ITEM-9", "issue" : "9", "issued" : { "date-parts" : [ [ "2002" ] ] }, "page" : "859-863", "title" : "The effect of weather on respiratory and cardiovascular deaths in 12 U.S. cities", "type" : "article-journal", "volume" : "110" }, "uris" : [ "http://www.mendeley.com/documents/?uuid=3e710881-527a-42d3-bc7e-34c21f9cc47e" ] }, { "id" : "ITEM-10", "itemData" : { "DOI" : "10.1093/epirev/mxf007", "ISBN" : "0193-936X", "ISSN" : "0193936X", "PMID" : "12762092", "abstract" : "%Z %+ %^", "author" : [ { "dropping-particle" : "", "family" : "Basu", "given" : "R", "non-dropping-particle" : "", "parse-names" : false, "suffix" : "" }, { "dropping-particle" : "", "family" : "Samet", "given" : "Jonathan M.", "non-dropping-particle" : "", "parse-names" : false, "suffix" : "" } ], "container-title" : "Epidemiologic Reviews", "id" : "ITEM-10", "issue" : "2", "issued" : { "date-parts" : [ [ "2002" ] ] }, "page" : "190-202", "title" : "Relation between elevated ambient temperature and mortality: A review of the epidemiologic evidence", "type" : "article", "volume" : "24" }, "uris" : [ "http://www.mendeley.com/documents/?uuid=8c8cd126-6856-41d0-9232-6508902ee696" ] } ], "mendeley" : { "formattedCitation" : "(Basu, 2009; Basu, Dominici, &amp; Samet, 2005; Basu &amp; Samet, 2002; Bennett, Blangiardo, Fecht, Elliott, &amp; Ezzati, 2014; Braga, Zanobetti, &amp; Schwartz, 2002; Curriero et al., 2002; Dockery et al., 1993; Gasparrini et al., 2015; Hoek et al., 2013; Pope et al., 2002)", "plainTextFormattedCitation" : "(Basu, 2009; Basu, Dominici, &amp; Samet, 2005; Basu &amp; Samet, 2002; Bennett, Blangiardo, Fecht, Elliott, &amp; Ezzati, 2014; Braga, Zanobetti, &amp; Schwartz, 2002; Curriero et al., 2002; Dockery et al., 1993; Gasparrini et al., 2015; Hoek et al., 2013; Pope et al., 2002)", "previouslyFormattedCitation" : "(Basu, 2009; Basu, Dominici, &amp; Samet, 2005; Basu &amp; Samet, 2002; Bennett, Blangiardo, Fecht, Elliott, &amp; Ezzati, 2014; Braga, Zanobetti, &amp; Schwartz, 2002; Curriero et al., 2002; Dockery et al., 1993; Gasparrini et al., 2015; Hoek et al., 2013; Pope et al., 2002)" }, "properties" : {  }, "schema" : "https://github.com/citation-style-language/schema/raw/master/csl-citation.json" }</w:instrText>
       </w:r>
       <w:r>
         <w:rPr>
@@ -172,13 +171,29 @@
           <w:bCs/>
           <w:noProof/>
         </w:rPr>
-        <w:t>(R Basu, Dominici, &amp; Samet, 2005; Rupa Basu, 2009; Rupa Basu &amp; Samet, 2002; Bennett, Blangiardo, Fecht, Elliott, &amp; Ezzati, 2014; Braga, Zanobetti, &amp; Schwartz, 2002; Curriero et al., 2002; Dockery et al., 1993; Gasparrini et al., 2015; Hoek et al., 2013; Pope et al., 2002)</w:t>
+        <w:t>(</w:t>
+      </w:r>
+      <w:bookmarkStart w:id="3" w:name="_GoBack"/>
+      <w:bookmarkEnd w:id="3"/>
+      <w:r>
+        <w:rPr>
+          <w:bCs/>
+          <w:noProof/>
+        </w:rPr>
+        <w:t>Basu, 2009; Basu, Dominici, &amp; Samet, 2005; Basu &amp; Samet, 2002; Bennett, Blangiardo, Fecht, Elliott, &amp; Ezzati, 2014; Braga, Zanobetti, &amp; Schwartz, 2002; Curriero et al., 2002; Dockery et al., 1993; Gasparrini et al., 2015; Hoek et al., 2013; Pope et al., 2002)</w:t>
       </w:r>
       <w:r>
         <w:rPr>
           <w:bCs/>
         </w:rPr>
         <w:fldChar w:fldCharType="end"/>
+      </w:r>
+      <w:commentRangeEnd w:id="1"/>
+      <w:r>
+        <w:rPr>
+          <w:rStyle w:val="CommentReference"/>
+        </w:rPr>
+        <w:commentReference w:id="1"/>
       </w:r>
       <w:commentRangeEnd w:id="2"/>
       <w:r>
@@ -377,7 +392,7 @@
           <w:bCs/>
         </w:rPr>
       </w:pPr>
-      <w:commentRangeStart w:id="3"/>
+      <w:commentRangeStart w:id="4"/>
       <w:r>
         <w:rPr>
           <w:bCs/>
@@ -409,12 +424,12 @@
         </w:rPr>
         <w:t>.</w:t>
       </w:r>
-      <w:commentRangeEnd w:id="3"/>
+      <w:commentRangeEnd w:id="4"/>
       <w:r>
         <w:rPr>
           <w:rStyle w:val="CommentReference"/>
         </w:rPr>
-        <w:commentReference w:id="3"/>
+        <w:commentReference w:id="4"/>
       </w:r>
     </w:p>
     <w:p>
@@ -1273,19 +1288,19 @@
         </w:rPr>
         <w:t xml:space="preserve"> quantitative </w:t>
       </w:r>
-      <w:commentRangeStart w:id="4"/>
+      <w:commentRangeStart w:id="5"/>
       <w:r>
         <w:rPr>
           <w:bCs/>
         </w:rPr>
         <w:t>conclusions</w:t>
       </w:r>
-      <w:commentRangeEnd w:id="4"/>
+      <w:commentRangeEnd w:id="5"/>
       <w:r>
         <w:rPr>
           <w:rStyle w:val="CommentReference"/>
         </w:rPr>
-        <w:commentReference w:id="4"/>
+        <w:commentReference w:id="5"/>
       </w:r>
       <w:r>
         <w:rPr>
@@ -1293,7 +1308,7 @@
         </w:rPr>
         <w:t xml:space="preserve">, and has been applied to </w:t>
       </w:r>
-      <w:commentRangeStart w:id="5"/>
+      <w:commentRangeStart w:id="6"/>
       <w:r>
         <w:rPr>
           <w:bCs/>
@@ -1312,12 +1327,12 @@
         </w:rPr>
         <w:t>.</w:t>
       </w:r>
-      <w:commentRangeEnd w:id="5"/>
+      <w:commentRangeEnd w:id="6"/>
       <w:r>
         <w:rPr>
           <w:rStyle w:val="CommentReference"/>
         </w:rPr>
-        <w:commentReference w:id="5"/>
+        <w:commentReference w:id="6"/>
       </w:r>
       <w:r>
         <w:rPr>
@@ -1349,19 +1364,19 @@
         </w:rPr>
         <w:t xml:space="preserve">it does not </w:t>
       </w:r>
-      <w:commentRangeStart w:id="6"/>
+      <w:commentRangeStart w:id="7"/>
       <w:r>
         <w:rPr>
           <w:bCs/>
         </w:rPr>
         <w:t>require</w:t>
       </w:r>
-      <w:commentRangeEnd w:id="6"/>
+      <w:commentRangeEnd w:id="7"/>
       <w:r>
         <w:rPr>
           <w:rStyle w:val="CommentReference"/>
         </w:rPr>
-        <w:commentReference w:id="6"/>
+        <w:commentReference w:id="7"/>
       </w:r>
       <w:r>
         <w:rPr>
@@ -1449,19 +1464,19 @@
     <w:p>
       <w:pPr>
         <w:rPr>
-          <w:ins w:id="7" w:author="Parks, Robbie M" w:date="2018-06-20T00:48:00Z"/>
-          <w:bCs/>
-        </w:rPr>
-      </w:pPr>
-    </w:p>
-    <w:p>
-      <w:pPr>
-        <w:rPr>
-          <w:ins w:id="8" w:author="Parks, Robbie M" w:date="2018-06-23T15:01:00Z"/>
-          <w:bCs/>
-        </w:rPr>
-      </w:pPr>
-      <w:ins w:id="9" w:author="Parks, Robbie M" w:date="2018-06-19T11:55:00Z">
+          <w:ins w:id="8" w:author="Parks, Robbie M" w:date="2018-06-20T00:48:00Z"/>
+          <w:bCs/>
+        </w:rPr>
+      </w:pPr>
+    </w:p>
+    <w:p>
+      <w:pPr>
+        <w:rPr>
+          <w:ins w:id="9" w:author="Parks, Robbie M" w:date="2018-06-23T15:01:00Z"/>
+          <w:bCs/>
+        </w:rPr>
+      </w:pPr>
+      <w:ins w:id="10" w:author="Parks, Robbie M" w:date="2018-06-19T11:55:00Z">
         <w:r>
           <w:rPr>
             <w:bCs/>
@@ -1469,7 +1484,7 @@
           <w:t xml:space="preserve">while avoiding the problems with </w:t>
         </w:r>
       </w:ins>
-      <w:ins w:id="10" w:author="Parks, Robbie M" w:date="2018-06-20T10:17:00Z">
+      <w:ins w:id="11" w:author="Parks, Robbie M" w:date="2018-06-20T10:17:00Z">
         <w:r>
           <w:rPr>
             <w:bCs/>
@@ -1477,7 +1492,7 @@
           <w:t>traditional</w:t>
         </w:r>
       </w:ins>
-      <w:ins w:id="11" w:author="Parks, Robbie M" w:date="2018-06-19T11:55:00Z">
+      <w:ins w:id="12" w:author="Parks, Robbie M" w:date="2018-06-19T11:55:00Z">
         <w:r>
           <w:rPr>
             <w:bCs/>
@@ -1498,7 +1513,7 @@
           </w:rPr>
           <w:t xml:space="preserve"> functions, </w:t>
         </w:r>
-        <w:commentRangeStart w:id="12"/>
+        <w:commentRangeStart w:id="13"/>
         <w:r>
           <w:rPr>
             <w:bCs/>
@@ -1506,7 +1521,7 @@
           <w:t>which rely on stationary signals</w:t>
         </w:r>
       </w:ins>
-      <w:ins w:id="13" w:author="Parks, Robbie M" w:date="2018-06-20T10:17:00Z">
+      <w:ins w:id="14" w:author="Parks, Robbie M" w:date="2018-06-20T10:17:00Z">
         <w:r>
           <w:rPr>
             <w:bCs/>
@@ -1514,21 +1529,13 @@
           <w:t>.</w:t>
         </w:r>
       </w:ins>
-      <w:commentRangeEnd w:id="12"/>
+      <w:commentRangeEnd w:id="13"/>
       <w:r>
         <w:rPr>
           <w:rStyle w:val="CommentReference"/>
         </w:rPr>
-        <w:commentReference w:id="12"/>
-      </w:r>
-    </w:p>
-    <w:p>
-      <w:pPr>
-        <w:rPr>
-          <w:ins w:id="14" w:author="Parks, Robbie M" w:date="2018-06-23T15:01:00Z"/>
-          <w:bCs/>
-        </w:rPr>
-      </w:pPr>
+        <w:commentReference w:id="13"/>
+      </w:r>
     </w:p>
     <w:p>
       <w:pPr>
@@ -1537,7 +1544,15 @@
           <w:bCs/>
         </w:rPr>
       </w:pPr>
-      <w:ins w:id="16" w:author="Parks, Robbie M" w:date="2018-06-23T15:01:00Z">
+    </w:p>
+    <w:p>
+      <w:pPr>
+        <w:rPr>
+          <w:ins w:id="16" w:author="Parks, Robbie M" w:date="2018-06-23T15:01:00Z"/>
+          <w:bCs/>
+        </w:rPr>
+      </w:pPr>
+      <w:ins w:id="17" w:author="Parks, Robbie M" w:date="2018-06-23T15:01:00Z">
         <w:r>
           <w:rPr>
             <w:bCs/>
@@ -1549,20 +1564,20 @@
     <w:p>
       <w:pPr>
         <w:rPr>
-          <w:ins w:id="17" w:author="Parks, Robbie M" w:date="2018-06-23T15:02:00Z"/>
-          <w:bCs/>
-        </w:rPr>
-      </w:pPr>
-    </w:p>
-    <w:p>
-      <w:pPr>
-        <w:rPr>
           <w:ins w:id="18" w:author="Parks, Robbie M" w:date="2018-06-23T15:02:00Z"/>
           <w:bCs/>
+        </w:rPr>
+      </w:pPr>
+    </w:p>
+    <w:p>
+      <w:pPr>
+        <w:rPr>
+          <w:ins w:id="19" w:author="Parks, Robbie M" w:date="2018-06-23T15:02:00Z"/>
+          <w:bCs/>
           <w:i/>
         </w:rPr>
       </w:pPr>
-      <w:ins w:id="19" w:author="Parks, Robbie M" w:date="2018-06-23T15:02:00Z">
+      <w:ins w:id="20" w:author="Parks, Robbie M" w:date="2018-06-23T15:02:00Z">
         <w:r>
           <w:rPr>
             <w:bCs/>
@@ -1607,19 +1622,19 @@
     <w:p>
       <w:pPr>
         <w:rPr>
-          <w:ins w:id="20" w:author="Parks, Robbie M" w:date="2018-06-23T15:02:00Z"/>
-          <w:bCs/>
-        </w:rPr>
-      </w:pPr>
-    </w:p>
-    <w:p>
-      <w:pPr>
-        <w:rPr>
           <w:ins w:id="21" w:author="Parks, Robbie M" w:date="2018-06-23T15:02:00Z"/>
           <w:bCs/>
         </w:rPr>
       </w:pPr>
-      <w:ins w:id="22" w:author="Parks, Robbie M" w:date="2018-06-23T15:02:00Z">
+    </w:p>
+    <w:p>
+      <w:pPr>
+        <w:rPr>
+          <w:ins w:id="22" w:author="Parks, Robbie M" w:date="2018-06-23T15:02:00Z"/>
+          <w:bCs/>
+        </w:rPr>
+      </w:pPr>
+      <w:ins w:id="23" w:author="Parks, Robbie M" w:date="2018-06-23T15:02:00Z">
         <w:r>
           <w:rPr>
             <w:bCs/>
@@ -1651,7 +1666,7 @@
           <w:t xml:space="preserve"> age,</w:t>
         </w:r>
       </w:ins>
-      <w:ins w:id="23" w:author="Parks, Robbie M" w:date="2018-06-24T21:57:00Z">
+      <w:ins w:id="24" w:author="Parks, Robbie M" w:date="2018-06-24T21:57:00Z">
         <w:r>
           <w:rPr>
             <w:bCs/>
@@ -1659,7 +1674,7 @@
           <w:t xml:space="preserve"> </w:t>
         </w:r>
       </w:ins>
-      <w:ins w:id="24" w:author="Parks, Robbie M" w:date="2018-06-23T15:02:00Z">
+      <w:ins w:id="25" w:author="Parks, Robbie M" w:date="2018-06-23T15:02:00Z">
         <w:r>
           <w:rPr>
             <w:bCs/>
@@ -1667,7 +1682,7 @@
           <w:t>sex, and cause of death</w:t>
         </w:r>
       </w:ins>
-      <w:ins w:id="25" w:author="Parks, Robbie M" w:date="2018-06-24T21:57:00Z">
+      <w:ins w:id="26" w:author="Parks, Robbie M" w:date="2018-06-24T21:57:00Z">
         <w:r>
           <w:rPr>
             <w:bCs/>
@@ -1679,11 +1694,11 @@
     <w:p>
       <w:pPr>
         <w:rPr>
-          <w:ins w:id="26" w:author="Parks, Robbie M" w:date="2018-06-23T15:02:00Z"/>
-          <w:bCs/>
-        </w:rPr>
-      </w:pPr>
-      <w:ins w:id="27" w:author="Parks, Robbie M" w:date="2018-06-23T15:02:00Z">
+          <w:ins w:id="27" w:author="Parks, Robbie M" w:date="2018-06-23T15:02:00Z"/>
+          <w:bCs/>
+        </w:rPr>
+      </w:pPr>
+      <w:ins w:id="28" w:author="Parks, Robbie M" w:date="2018-06-23T15:02:00Z">
         <w:r>
           <w:rPr>
             <w:bCs/>
@@ -1695,13 +1710,13 @@
     <w:p>
       <w:pPr>
         <w:rPr>
-          <w:ins w:id="28" w:author="Parks, Robbie M" w:date="2018-06-23T15:03:00Z"/>
+          <w:ins w:id="29" w:author="Parks, Robbie M" w:date="2018-06-23T15:03:00Z"/>
           <w:bCs/>
           <w:i/>
           <w:color w:val="FF0000"/>
         </w:rPr>
       </w:pPr>
-      <w:ins w:id="29" w:author="Parks, Robbie M" w:date="2018-06-23T15:02:00Z">
+      <w:ins w:id="30" w:author="Parks, Robbie M" w:date="2018-06-23T15:02:00Z">
         <w:r>
           <w:rPr>
             <w:bCs/>
@@ -1768,7 +1783,7 @@
     <w:p>
       <w:pPr>
         <w:rPr>
-          <w:ins w:id="30" w:author="Parks, Robbie M" w:date="2018-06-23T15:03:00Z"/>
+          <w:ins w:id="31" w:author="Parks, Robbie M" w:date="2018-06-23T15:03:00Z"/>
           <w:bCs/>
           <w:i/>
           <w:color w:val="FF0000"/>
@@ -1778,12 +1793,12 @@
     <w:p>
       <w:pPr>
         <w:rPr>
-          <w:ins w:id="31" w:author="Parks, Robbie M" w:date="2018-06-23T15:04:00Z"/>
+          <w:ins w:id="32" w:author="Parks, Robbie M" w:date="2018-06-23T15:04:00Z"/>
           <w:bCs/>
           <w:color w:val="FF0000"/>
         </w:rPr>
       </w:pPr>
-      <w:ins w:id="32" w:author="Parks, Robbie M" w:date="2018-06-23T15:04:00Z">
+      <w:ins w:id="33" w:author="Parks, Robbie M" w:date="2018-06-23T15:04:00Z">
         <w:r>
           <w:rPr>
             <w:bCs/>
@@ -1801,7 +1816,7 @@
     <w:p>
       <w:pPr>
         <w:rPr>
-          <w:ins w:id="33" w:author="Parks, Robbie M" w:date="2018-06-23T15:02:00Z"/>
+          <w:ins w:id="34" w:author="Parks, Robbie M" w:date="2018-06-23T15:02:00Z"/>
           <w:bCs/>
           <w:color w:val="FF0000"/>
         </w:rPr>
@@ -1810,13 +1825,13 @@
     <w:p>
       <w:pPr>
         <w:rPr>
-          <w:ins w:id="34" w:author="Parks, Robbie M" w:date="2018-06-23T15:04:00Z"/>
+          <w:ins w:id="35" w:author="Parks, Robbie M" w:date="2018-06-23T15:04:00Z"/>
           <w:bCs/>
           <w:i/>
           <w:color w:val="FF0000"/>
         </w:rPr>
       </w:pPr>
-      <w:ins w:id="35" w:author="Parks, Robbie M" w:date="2018-06-23T15:02:00Z">
+      <w:ins w:id="36" w:author="Parks, Robbie M" w:date="2018-06-23T15:02:00Z">
         <w:r>
           <w:rPr>
             <w:bCs/>
@@ -1830,7 +1845,7 @@
     <w:p>
       <w:pPr>
         <w:rPr>
-          <w:ins w:id="36" w:author="Parks, Robbie M" w:date="2018-06-23T15:04:00Z"/>
+          <w:ins w:id="37" w:author="Parks, Robbie M" w:date="2018-06-23T15:04:00Z"/>
           <w:bCs/>
           <w:i/>
           <w:color w:val="FF0000"/>
@@ -1840,12 +1855,12 @@
     <w:p>
       <w:pPr>
         <w:rPr>
-          <w:ins w:id="37" w:author="Parks, Robbie M" w:date="2018-06-23T15:04:00Z"/>
+          <w:ins w:id="38" w:author="Parks, Robbie M" w:date="2018-06-23T15:04:00Z"/>
           <w:bCs/>
           <w:color w:val="FF0000"/>
         </w:rPr>
       </w:pPr>
-      <w:ins w:id="38" w:author="Parks, Robbie M" w:date="2018-06-23T15:04:00Z">
+      <w:ins w:id="39" w:author="Parks, Robbie M" w:date="2018-06-23T15:04:00Z">
         <w:r>
           <w:rPr>
             <w:bCs/>
@@ -1854,7 +1869,7 @@
           <w:t xml:space="preserve">Figure 3 </w:t>
         </w:r>
       </w:ins>
-      <w:ins w:id="39" w:author="Parks, Robbie M" w:date="2018-06-24T21:57:00Z">
+      <w:ins w:id="40" w:author="Parks, Robbie M" w:date="2018-06-24T21:57:00Z">
         <w:r>
           <w:rPr>
             <w:bCs/>
@@ -1870,7 +1885,7 @@
           <w:t>dresses</w:t>
         </w:r>
       </w:ins>
-      <w:ins w:id="40" w:author="Parks, Robbie M" w:date="2018-06-23T15:04:00Z">
+      <w:ins w:id="41" w:author="Parks, Robbie M" w:date="2018-06-23T15:04:00Z">
         <w:r>
           <w:rPr>
             <w:bCs/>
@@ -1879,7 +1894,7 @@
           <w:t xml:space="preserve"> this question, with </w:t>
         </w:r>
       </w:ins>
-      <w:ins w:id="41" w:author="Parks, Robbie M" w:date="2018-06-23T15:05:00Z">
+      <w:ins w:id="42" w:author="Parks, Robbie M" w:date="2018-06-23T15:05:00Z">
         <w:r>
           <w:rPr>
             <w:bCs/>
@@ -1892,7 +1907,7 @@
     <w:p>
       <w:pPr>
         <w:rPr>
-          <w:ins w:id="42" w:author="Parks, Robbie M" w:date="2018-06-23T15:02:00Z"/>
+          <w:ins w:id="43" w:author="Parks, Robbie M" w:date="2018-06-23T15:02:00Z"/>
           <w:bCs/>
           <w:i/>
           <w:color w:val="FF0000"/>
@@ -1902,13 +1917,13 @@
     <w:p>
       <w:pPr>
         <w:rPr>
-          <w:ins w:id="43" w:author="Parks, Robbie M" w:date="2018-06-23T15:05:00Z"/>
+          <w:ins w:id="44" w:author="Parks, Robbie M" w:date="2018-06-23T15:05:00Z"/>
           <w:bCs/>
           <w:i/>
           <w:color w:val="FF0000"/>
         </w:rPr>
       </w:pPr>
-      <w:ins w:id="44" w:author="Parks, Robbie M" w:date="2018-06-23T15:02:00Z">
+      <w:ins w:id="45" w:author="Parks, Robbie M" w:date="2018-06-23T15:02:00Z">
         <w:r>
           <w:rPr>
             <w:bCs/>
@@ -1938,7 +1953,7 @@
     <w:p>
       <w:pPr>
         <w:rPr>
-          <w:ins w:id="45" w:author="Parks, Robbie M" w:date="2018-06-23T15:05:00Z"/>
+          <w:ins w:id="46" w:author="Parks, Robbie M" w:date="2018-06-23T15:05:00Z"/>
           <w:bCs/>
           <w:i/>
           <w:color w:val="FF0000"/>
@@ -1948,12 +1963,12 @@
     <w:p>
       <w:pPr>
         <w:rPr>
-          <w:ins w:id="46" w:author="Parks, Robbie M" w:date="2018-06-23T15:05:00Z"/>
+          <w:ins w:id="47" w:author="Parks, Robbie M" w:date="2018-06-23T15:05:00Z"/>
           <w:bCs/>
           <w:color w:val="FF0000"/>
         </w:rPr>
       </w:pPr>
-      <w:ins w:id="47" w:author="Parks, Robbie M" w:date="2018-06-23T15:06:00Z">
+      <w:ins w:id="48" w:author="Parks, Robbie M" w:date="2018-06-23T15:06:00Z">
         <w:r>
           <w:rPr>
             <w:bCs/>
@@ -1965,7 +1980,7 @@
         <w:r>
           <w:rPr>
             <w:bCs/>
-            <w:rPrChange w:id="48" w:author="Parks, Robbie M" w:date="2018-06-23T15:06:00Z">
+            <w:rPrChange w:id="49" w:author="Parks, Robbie M" w:date="2018-06-23T15:06:00Z">
               <w:rPr>
                 <w:bCs/>
                 <w:i/>
@@ -1988,7 +2003,7 @@
           <w:t xml:space="preserve"> variation by climate region. </w:t>
         </w:r>
       </w:ins>
-      <w:ins w:id="49" w:author="Parks, Robbie M" w:date="2018-06-24T22:07:00Z">
+      <w:ins w:id="50" w:author="Parks, Robbie M" w:date="2018-06-24T22:07:00Z">
         <w:r>
           <w:rPr>
             <w:bCs/>
@@ -1996,7 +2011,7 @@
           <w:t>(Refer to figures in ‘Additional Analysis</w:t>
         </w:r>
       </w:ins>
-      <w:ins w:id="50" w:author="Parks, Robbie M" w:date="2018-06-24T22:08:00Z">
+      <w:ins w:id="51" w:author="Parks, Robbie M" w:date="2018-06-24T22:08:00Z">
         <w:r>
           <w:rPr>
             <w:bCs/>
@@ -2010,7 +2025,7 @@
           <w:t>.</w:t>
         </w:r>
       </w:ins>
-      <w:ins w:id="51" w:author="Parks, Robbie M" w:date="2018-06-25T11:36:00Z">
+      <w:ins w:id="52" w:author="Parks, Robbie M" w:date="2018-06-25T11:36:00Z">
         <w:r>
           <w:rPr>
             <w:bCs/>
@@ -2022,7 +2037,7 @@
     <w:p>
       <w:pPr>
         <w:rPr>
-          <w:ins w:id="52" w:author="Parks, Robbie M" w:date="2018-06-23T15:02:00Z"/>
+          <w:ins w:id="53" w:author="Parks, Robbie M" w:date="2018-06-23T15:02:00Z"/>
           <w:bCs/>
           <w:i/>
           <w:color w:val="FF0000"/>
@@ -2032,12 +2047,12 @@
     <w:p>
       <w:pPr>
         <w:rPr>
-          <w:ins w:id="53" w:author="Parks, Robbie M" w:date="2018-06-23T15:02:00Z"/>
+          <w:ins w:id="54" w:author="Parks, Robbie M" w:date="2018-06-23T15:02:00Z"/>
           <w:bCs/>
           <w:i/>
         </w:rPr>
       </w:pPr>
-      <w:ins w:id="54" w:author="Parks, Robbie M" w:date="2018-06-23T15:02:00Z">
+      <w:ins w:id="55" w:author="Parks, Robbie M" w:date="2018-06-23T15:02:00Z">
         <w:r>
           <w:rPr>
             <w:bCs/>
@@ -2050,19 +2065,19 @@
     <w:p>
       <w:pPr>
         <w:rPr>
-          <w:ins w:id="55" w:author="Parks, Robbie M" w:date="2018-06-23T15:06:00Z"/>
-          <w:bCs/>
-        </w:rPr>
-      </w:pPr>
-    </w:p>
-    <w:p>
-      <w:pPr>
-        <w:rPr>
-          <w:ins w:id="56" w:author="Parks, Robbie M" w:date="2018-06-19T11:55:00Z"/>
-          <w:bCs/>
-        </w:rPr>
-      </w:pPr>
-      <w:ins w:id="57" w:author="Parks, Robbie M" w:date="2018-06-23T15:07:00Z">
+          <w:ins w:id="56" w:author="Parks, Robbie M" w:date="2018-06-23T15:06:00Z"/>
+          <w:bCs/>
+        </w:rPr>
+      </w:pPr>
+    </w:p>
+    <w:p>
+      <w:pPr>
+        <w:rPr>
+          <w:ins w:id="57" w:author="Parks, Robbie M" w:date="2018-06-19T11:55:00Z"/>
+          <w:bCs/>
+        </w:rPr>
+      </w:pPr>
+      <w:ins w:id="58" w:author="Parks, Robbie M" w:date="2018-06-23T15:07:00Z">
         <w:r>
           <w:rPr>
             <w:bCs/>
@@ -2076,7 +2091,7 @@
           <w:t>sses this</w:t>
         </w:r>
       </w:ins>
-      <w:ins w:id="58" w:author="Parks, Robbie M" w:date="2018-06-24T21:57:00Z">
+      <w:ins w:id="59" w:author="Parks, Robbie M" w:date="2018-06-24T21:57:00Z">
         <w:r>
           <w:rPr>
             <w:bCs/>
@@ -2084,7 +2099,7 @@
           <w:t xml:space="preserve"> question</w:t>
         </w:r>
       </w:ins>
-      <w:ins w:id="59" w:author="Parks, Robbie M" w:date="2018-06-23T15:07:00Z">
+      <w:ins w:id="60" w:author="Parks, Robbie M" w:date="2018-06-23T15:07:00Z">
         <w:r>
           <w:rPr>
             <w:bCs/>
@@ -2092,7 +2107,7 @@
           <w:t>, showing that independent of region, timing of maximum and minimum mortality remains stable</w:t>
         </w:r>
       </w:ins>
-      <w:ins w:id="60" w:author="Parks, Robbie M" w:date="2018-06-24T21:57:00Z">
+      <w:ins w:id="61" w:author="Parks, Robbie M" w:date="2018-06-24T21:57:00Z">
         <w:r>
           <w:rPr>
             <w:bCs/>
@@ -2100,7 +2115,7 @@
           <w:t xml:space="preserve"> for many causes of death</w:t>
         </w:r>
       </w:ins>
-      <w:ins w:id="61" w:author="Parks, Robbie M" w:date="2018-06-23T15:07:00Z">
+      <w:ins w:id="62" w:author="Parks, Robbie M" w:date="2018-06-23T15:07:00Z">
         <w:r>
           <w:rPr>
             <w:bCs/>
@@ -2112,18 +2127,18 @@
     <w:p>
       <w:pPr>
         <w:rPr>
-          <w:ins w:id="62" w:author="Parks, Robbie M" w:date="2018-06-19T11:55:00Z"/>
-          <w:bCs/>
-        </w:rPr>
-      </w:pPr>
-    </w:p>
-    <w:p>
-      <w:pPr>
-        <w:rPr>
-          <w:bCs/>
-        </w:rPr>
-      </w:pPr>
-      <w:ins w:id="63" w:author="Parks, Robbie M" w:date="2018-06-23T15:07:00Z">
+          <w:ins w:id="63" w:author="Parks, Robbie M" w:date="2018-06-19T11:55:00Z"/>
+          <w:bCs/>
+        </w:rPr>
+      </w:pPr>
+    </w:p>
+    <w:p>
+      <w:pPr>
+        <w:rPr>
+          <w:bCs/>
+        </w:rPr>
+      </w:pPr>
+      <w:ins w:id="64" w:author="Parks, Robbie M" w:date="2018-06-23T15:07:00Z">
         <w:r>
           <w:rPr>
             <w:bCs/>
@@ -2131,7 +2146,7 @@
           <w:t>In addition, w</w:t>
         </w:r>
       </w:ins>
-      <w:ins w:id="64" w:author="Parks, Robbie M" w:date="2018-06-19T11:55:00Z">
+      <w:ins w:id="65" w:author="Parks, Robbie M" w:date="2018-06-19T11:55:00Z">
         <w:r>
           <w:rPr>
             <w:bCs/>
@@ -2139,7 +2154,7 @@
           <w:t xml:space="preserve">e have clarified our </w:t>
         </w:r>
       </w:ins>
-      <w:ins w:id="65" w:author="Parks, Robbie M" w:date="2018-06-19T11:58:00Z">
+      <w:ins w:id="66" w:author="Parks, Robbie M" w:date="2018-06-19T11:58:00Z">
         <w:r>
           <w:rPr>
             <w:bCs/>
@@ -2147,7 +2162,7 @@
           <w:t>method</w:t>
         </w:r>
       </w:ins>
-      <w:ins w:id="66" w:author="Parks, Robbie M" w:date="2018-06-19T11:55:00Z">
+      <w:ins w:id="67" w:author="Parks, Robbie M" w:date="2018-06-19T11:55:00Z">
         <w:r>
           <w:rPr>
             <w:bCs/>
@@ -2155,7 +2170,7 @@
           <w:t xml:space="preserve"> for </w:t>
         </w:r>
       </w:ins>
-      <w:ins w:id="67" w:author="Parks, Robbie M" w:date="2018-06-19T11:58:00Z">
+      <w:ins w:id="68" w:author="Parks, Robbie M" w:date="2018-06-19T11:58:00Z">
         <w:r>
           <w:rPr>
             <w:bCs/>
@@ -2175,7 +2190,7 @@
           <w:t xml:space="preserve">. We have also developed the alternative statistical model above </w:t>
         </w:r>
       </w:ins>
-      <w:ins w:id="68" w:author="Parks, Robbie M" w:date="2018-06-19T12:03:00Z">
+      <w:ins w:id="69" w:author="Parks, Robbie M" w:date="2018-06-19T12:03:00Z">
         <w:r>
           <w:rPr>
             <w:bCs/>
@@ -2201,7 +2216,7 @@
           <w:t>.</w:t>
         </w:r>
       </w:ins>
-      <w:ins w:id="69" w:author="Parks, Robbie M" w:date="2018-06-19T12:44:00Z">
+      <w:ins w:id="70" w:author="Parks, Robbie M" w:date="2018-06-19T12:44:00Z">
         <w:r>
           <w:rPr>
             <w:bCs/>
@@ -2215,7 +2230,7 @@
           <w:t>γ</w:t>
         </w:r>
       </w:ins>
-      <w:ins w:id="70" w:author="Parks, Robbie M" w:date="2018-06-19T12:45:00Z">
+      <w:ins w:id="71" w:author="Parks, Robbie M" w:date="2018-06-19T12:45:00Z">
         <w:r>
           <w:rPr>
             <w:bCs/>
@@ -2229,7 +2244,7 @@
           <w:t xml:space="preserve"> by age-sex</w:t>
         </w:r>
       </w:ins>
-      <w:ins w:id="71" w:author="Parks, Robbie M" w:date="2018-06-20T00:53:00Z">
+      <w:ins w:id="72" w:author="Parks, Robbie M" w:date="2018-06-20T00:53:00Z">
         <w:r>
           <w:rPr>
             <w:bCs/>
@@ -2237,7 +2252,7 @@
           <w:t>, though with our method we have not been able to obtain 95% confidence intervals</w:t>
         </w:r>
       </w:ins>
-      <w:ins w:id="72" w:author="Parks, Robbie M" w:date="2018-06-19T12:45:00Z">
+      <w:ins w:id="73" w:author="Parks, Robbie M" w:date="2018-06-19T12:45:00Z">
         <w:r>
           <w:rPr>
             <w:bCs/>
@@ -2251,7 +2266,7 @@
           <w:t>α</w:t>
         </w:r>
       </w:ins>
-      <w:ins w:id="73" w:author="Parks, Robbie M" w:date="2018-06-19T12:46:00Z">
+      <w:ins w:id="74" w:author="Parks, Robbie M" w:date="2018-06-19T12:46:00Z">
         <w:r>
           <w:rPr>
             <w:bCs/>
@@ -2265,7 +2280,7 @@
           <w:t>, the results of which we display in Figures 2 and 5.</w:t>
         </w:r>
       </w:ins>
-      <w:ins w:id="74" w:author="Parks, Robbie M" w:date="2018-06-19T13:57:00Z">
+      <w:ins w:id="75" w:author="Parks, Robbie M" w:date="2018-06-19T13:57:00Z">
         <w:r>
           <w:rPr>
             <w:bCs/>
@@ -2273,7 +2288,7 @@
           <w:t xml:space="preserve"> We also now include how </w:t>
         </w:r>
       </w:ins>
-      <w:ins w:id="75" w:author="Parks, Robbie M" w:date="2018-06-19T13:58:00Z">
+      <w:ins w:id="76" w:author="Parks, Robbie M" w:date="2018-06-19T13:58:00Z">
         <w:r>
           <w:rPr>
             <w:bCs/>
@@ -2287,7 +2302,7 @@
           <w:t xml:space="preserve"> varies by region</w:t>
         </w:r>
       </w:ins>
-      <w:ins w:id="76" w:author="Parks, Robbie M" w:date="2018-06-23T14:58:00Z">
+      <w:ins w:id="77" w:author="Parks, Robbie M" w:date="2018-06-23T14:58:00Z">
         <w:r>
           <w:rPr>
             <w:bCs/>
@@ -2308,7 +2323,7 @@
           <w:t xml:space="preserve">especially </w:t>
         </w:r>
       </w:ins>
-      <w:ins w:id="77" w:author="Parks, Robbie M" w:date="2018-06-19T13:58:00Z">
+      <w:ins w:id="78" w:author="Parks, Robbie M" w:date="2018-06-19T13:58:00Z">
         <w:r>
           <w:rPr>
             <w:bCs/>
@@ -2359,19 +2374,19 @@
     <w:p>
       <w:pPr>
         <w:rPr>
-          <w:del w:id="78" w:author="Parks, Robbie M" w:date="2018-06-19T11:40:00Z"/>
-          <w:bCs/>
-        </w:rPr>
-      </w:pPr>
-    </w:p>
-    <w:p>
-      <w:pPr>
-        <w:rPr>
-          <w:bCs/>
-        </w:rPr>
-      </w:pPr>
-      <w:commentRangeStart w:id="79"/>
-      <w:ins w:id="80" w:author="Parks, Robbie M" w:date="2018-06-19T11:40:00Z">
+          <w:del w:id="79" w:author="Parks, Robbie M" w:date="2018-06-19T11:40:00Z"/>
+          <w:bCs/>
+        </w:rPr>
+      </w:pPr>
+    </w:p>
+    <w:p>
+      <w:pPr>
+        <w:rPr>
+          <w:bCs/>
+        </w:rPr>
+      </w:pPr>
+      <w:commentRangeStart w:id="80"/>
+      <w:ins w:id="81" w:author="Parks, Robbie M" w:date="2018-06-19T11:40:00Z">
         <w:r>
           <w:rPr>
             <w:bCs/>
@@ -2379,7 +2394,7 @@
           <w:t>T</w:t>
         </w:r>
       </w:ins>
-      <w:ins w:id="81" w:author="Parks, Robbie M" w:date="2018-06-19T11:30:00Z">
+      <w:ins w:id="82" w:author="Parks, Robbie M" w:date="2018-06-19T11:30:00Z">
         <w:r>
           <w:rPr>
             <w:bCs/>
@@ -2387,7 +2402,7 @@
           <w:t xml:space="preserve">he number of </w:t>
         </w:r>
       </w:ins>
-      <w:ins w:id="82" w:author="Parks, Robbie M" w:date="2018-06-19T11:29:00Z">
+      <w:ins w:id="83" w:author="Parks, Robbie M" w:date="2018-06-19T11:29:00Z">
         <w:r>
           <w:rPr>
             <w:bCs/>
@@ -2395,7 +2410,7 @@
           <w:t>Excess Winter Deaths (EWDs)</w:t>
         </w:r>
       </w:ins>
-      <w:ins w:id="83" w:author="Parks, Robbie M" w:date="2018-06-19T11:30:00Z">
+      <w:ins w:id="84" w:author="Parks, Robbie M" w:date="2018-06-19T11:30:00Z">
         <w:r>
           <w:rPr>
             <w:bCs/>
@@ -2403,8 +2418,8 @@
           <w:t xml:space="preserve"> </w:t>
         </w:r>
       </w:ins>
-      <w:commentRangeStart w:id="84"/>
-      <w:ins w:id="85" w:author="Parks, Robbie M" w:date="2018-06-20T10:21:00Z">
+      <w:commentRangeStart w:id="85"/>
+      <w:ins w:id="86" w:author="Parks, Robbie M" w:date="2018-06-20T10:21:00Z">
         <w:r>
           <w:rPr>
             <w:bCs/>
@@ -2412,7 +2427,7 @@
           <w:t>can</w:t>
         </w:r>
       </w:ins>
-      <w:ins w:id="86" w:author="Parks, Robbie M" w:date="2018-06-19T11:30:00Z">
+      <w:ins w:id="87" w:author="Parks, Robbie M" w:date="2018-06-19T11:30:00Z">
         <w:r>
           <w:rPr>
             <w:bCs/>
@@ -2420,7 +2435,7 @@
           <w:t xml:space="preserve"> </w:t>
         </w:r>
       </w:ins>
-      <w:ins w:id="87" w:author="Parks, Robbie M" w:date="2018-06-20T10:21:00Z">
+      <w:ins w:id="88" w:author="Parks, Robbie M" w:date="2018-06-20T10:21:00Z">
         <w:r>
           <w:rPr>
             <w:bCs/>
@@ -2428,7 +2443,7 @@
           <w:t xml:space="preserve">be </w:t>
         </w:r>
       </w:ins>
-      <w:ins w:id="88" w:author="Parks, Robbie M" w:date="2018-06-19T11:30:00Z">
+      <w:ins w:id="89" w:author="Parks, Robbie M" w:date="2018-06-19T11:30:00Z">
         <w:r>
           <w:rPr>
             <w:bCs/>
@@ -2436,7 +2451,7 @@
           <w:t>a useful metric</w:t>
         </w:r>
       </w:ins>
-      <w:ins w:id="89" w:author="Parks, Robbie M" w:date="2018-06-19T11:38:00Z">
+      <w:ins w:id="90" w:author="Parks, Robbie M" w:date="2018-06-19T11:38:00Z">
         <w:r>
           <w:rPr>
             <w:bCs/>
@@ -2444,7 +2459,7 @@
           <w:t xml:space="preserve"> for understanding the modifying effect of </w:t>
         </w:r>
       </w:ins>
-      <w:ins w:id="90" w:author="Parks, Robbie M" w:date="2018-06-19T11:39:00Z">
+      <w:ins w:id="91" w:author="Parks, Robbie M" w:date="2018-06-19T11:39:00Z">
         <w:r>
           <w:rPr>
             <w:bCs/>
@@ -2452,7 +2467,7 @@
           <w:t>season</w:t>
         </w:r>
       </w:ins>
-      <w:ins w:id="91" w:author="Parks, Robbie M" w:date="2018-06-19T11:38:00Z">
+      <w:ins w:id="92" w:author="Parks, Robbie M" w:date="2018-06-19T11:38:00Z">
         <w:r>
           <w:rPr>
             <w:bCs/>
@@ -2460,7 +2475,7 @@
           <w:t xml:space="preserve"> on mortality with a known peak in the winter</w:t>
         </w:r>
       </w:ins>
-      <w:ins w:id="92" w:author="Parks, Robbie M" w:date="2018-06-19T11:30:00Z">
+      <w:ins w:id="93" w:author="Parks, Robbie M" w:date="2018-06-19T11:30:00Z">
         <w:r>
           <w:rPr>
             <w:bCs/>
@@ -2468,14 +2483,14 @@
           <w:t>.</w:t>
         </w:r>
       </w:ins>
-      <w:commentRangeEnd w:id="84"/>
+      <w:commentRangeEnd w:id="85"/>
       <w:r>
         <w:rPr>
           <w:rStyle w:val="CommentReference"/>
         </w:rPr>
-        <w:commentReference w:id="84"/>
-      </w:r>
-      <w:ins w:id="93" w:author="Parks, Robbie M" w:date="2018-06-19T11:30:00Z">
+        <w:commentReference w:id="85"/>
+      </w:r>
+      <w:ins w:id="94" w:author="Parks, Robbie M" w:date="2018-06-19T11:30:00Z">
         <w:r>
           <w:rPr>
             <w:bCs/>
@@ -2483,8 +2498,8 @@
           <w:t xml:space="preserve"> </w:t>
         </w:r>
       </w:ins>
-      <w:commentRangeStart w:id="94"/>
-      <w:ins w:id="95" w:author="Parks, Robbie M" w:date="2018-06-20T10:21:00Z">
+      <w:commentRangeStart w:id="95"/>
+      <w:ins w:id="96" w:author="Parks, Robbie M" w:date="2018-06-20T10:21:00Z">
         <w:r>
           <w:rPr>
             <w:bCs/>
@@ -2492,7 +2507,7 @@
           <w:t xml:space="preserve">However, </w:t>
         </w:r>
       </w:ins>
-      <w:ins w:id="96" w:author="Parks, Robbie M" w:date="2018-06-19T11:30:00Z">
+      <w:ins w:id="97" w:author="Parks, Robbie M" w:date="2018-06-19T11:30:00Z">
         <w:r>
           <w:rPr>
             <w:bCs/>
@@ -2520,7 +2535,7 @@
           <w:t xml:space="preserve">assuming </w:t>
         </w:r>
       </w:ins>
-      <w:ins w:id="97" w:author="Parks, Robbie M" w:date="2018-06-19T11:31:00Z">
+      <w:ins w:id="98" w:author="Parks, Robbie M" w:date="2018-06-19T11:31:00Z">
         <w:r>
           <w:rPr>
             <w:bCs/>
@@ -2535,7 +2550,7 @@
           <w:t xml:space="preserve"> </w:t>
         </w:r>
       </w:ins>
-      <w:ins w:id="98" w:author="Parks, Robbie M" w:date="2018-06-19T11:30:00Z">
+      <w:ins w:id="99" w:author="Parks, Robbie M" w:date="2018-06-19T11:30:00Z">
         <w:r>
           <w:rPr>
             <w:bCs/>
@@ -2543,7 +2558,7 @@
           <w:t xml:space="preserve">any part of the year has a higher </w:t>
         </w:r>
       </w:ins>
-      <w:ins w:id="99" w:author="Parks, Robbie M" w:date="2018-06-19T11:38:00Z">
+      <w:ins w:id="100" w:author="Parks, Robbie M" w:date="2018-06-19T11:38:00Z">
         <w:r>
           <w:rPr>
             <w:bCs/>
@@ -2551,7 +2566,7 @@
           <w:t>number of deaths for a particular cause of death</w:t>
         </w:r>
       </w:ins>
-      <w:ins w:id="100" w:author="Parks, Robbie M" w:date="2018-06-19T11:39:00Z">
+      <w:ins w:id="101" w:author="Parks, Robbie M" w:date="2018-06-19T11:39:00Z">
         <w:r>
           <w:rPr>
             <w:bCs/>
@@ -2559,7 +2574,7 @@
           <w:t xml:space="preserve">. Rather, we have </w:t>
         </w:r>
       </w:ins>
-      <w:ins w:id="101" w:author="Parks, Robbie M" w:date="2018-06-19T11:40:00Z">
+      <w:ins w:id="102" w:author="Parks, Robbie M" w:date="2018-06-19T11:40:00Z">
         <w:r>
           <w:rPr>
             <w:bCs/>
@@ -2567,7 +2582,7 @@
           <w:t xml:space="preserve">developed a method of techniques which </w:t>
         </w:r>
       </w:ins>
-      <w:ins w:id="102" w:author="Parks, Robbie M" w:date="2018-06-19T11:44:00Z">
+      <w:ins w:id="103" w:author="Parks, Robbie M" w:date="2018-06-19T11:44:00Z">
         <w:r>
           <w:rPr>
             <w:bCs/>
@@ -2593,19 +2608,19 @@
           <w:t>.</w:t>
         </w:r>
       </w:ins>
-      <w:commentRangeEnd w:id="94"/>
+      <w:commentRangeEnd w:id="95"/>
       <w:r>
         <w:rPr>
           <w:rStyle w:val="CommentReference"/>
         </w:rPr>
-        <w:commentReference w:id="94"/>
-      </w:r>
-      <w:commentRangeEnd w:id="79"/>
+        <w:commentReference w:id="95"/>
+      </w:r>
+      <w:commentRangeEnd w:id="80"/>
       <w:r>
         <w:rPr>
           <w:rStyle w:val="CommentReference"/>
         </w:rPr>
-        <w:commentReference w:id="79"/>
+        <w:commentReference w:id="80"/>
       </w:r>
     </w:p>
     <w:p>
@@ -2705,14 +2720,14 @@
         </w:rPr>
         <w:t xml:space="preserve"> (</w:t>
       </w:r>
-      <w:commentRangeStart w:id="103"/>
+      <w:commentRangeStart w:id="104"/>
       <w:r>
         <w:rPr>
           <w:bCs/>
         </w:rPr>
         <w:t xml:space="preserve">P. </w:t>
       </w:r>
-      <w:ins w:id="104" w:author="Parks, Robbie M" w:date="2018-06-19T15:02:00Z">
+      <w:ins w:id="105" w:author="Parks, Robbie M" w:date="2018-06-19T15:02:00Z">
         <w:r>
           <w:rPr>
             <w:bCs/>
@@ -2720,7 +2735,7 @@
           <w:t>8</w:t>
         </w:r>
       </w:ins>
-      <w:ins w:id="105" w:author="Parks, Robbie M" w:date="2018-06-19T17:05:00Z">
+      <w:ins w:id="106" w:author="Parks, Robbie M" w:date="2018-06-19T17:05:00Z">
         <w:r>
           <w:rPr>
             <w:bCs/>
@@ -2728,12 +2743,12 @@
           <w:t xml:space="preserve"> and Table 2</w:t>
         </w:r>
       </w:ins>
-      <w:commentRangeEnd w:id="103"/>
+      <w:commentRangeEnd w:id="104"/>
       <w:r>
         <w:rPr>
           <w:rStyle w:val="CommentReference"/>
         </w:rPr>
-        <w:commentReference w:id="103"/>
+        <w:commentReference w:id="104"/>
       </w:r>
       <w:r>
         <w:rPr>
@@ -2822,14 +2837,14 @@
         </w:rPr>
         <w:t>We have added a table of descriptive statistics to give an overview of the number of deaths from each cause (T</w:t>
       </w:r>
-      <w:commentRangeStart w:id="106"/>
+      <w:commentRangeStart w:id="107"/>
       <w:r>
         <w:rPr>
           <w:bCs/>
         </w:rPr>
         <w:t xml:space="preserve">able </w:t>
       </w:r>
-      <w:ins w:id="107" w:author="Parks, Robbie M" w:date="2018-06-19T12:03:00Z">
+      <w:ins w:id="108" w:author="Parks, Robbie M" w:date="2018-06-19T12:03:00Z">
         <w:r>
           <w:rPr>
             <w:bCs/>
@@ -2843,12 +2858,12 @@
         </w:rPr>
         <w:t>).</w:t>
       </w:r>
-      <w:commentRangeEnd w:id="106"/>
+      <w:commentRangeEnd w:id="107"/>
       <w:r>
         <w:rPr>
           <w:rStyle w:val="CommentReference"/>
         </w:rPr>
-        <w:commentReference w:id="106"/>
+        <w:commentReference w:id="107"/>
       </w:r>
     </w:p>
     <w:p>
@@ -2904,8 +2919,8 @@
         </w:rPr>
         <w:t xml:space="preserve"> this is not an appropriate direct comparison, </w:t>
       </w:r>
-      <w:commentRangeStart w:id="108"/>
       <w:commentRangeStart w:id="109"/>
+      <w:commentRangeStart w:id="110"/>
       <w:r>
         <w:rPr>
           <w:b/>
@@ -2913,36 +2928,36 @@
         </w:rPr>
         <w:t xml:space="preserve">regional extremes in variation were not looked at when comparisons between countries are made. This does not invalidate the comparison but it would be helpful to explicitly summarise if there are any differences between regions and examine what those are, </w:t>
       </w:r>
-      <w:commentRangeEnd w:id="108"/>
+      <w:commentRangeEnd w:id="109"/>
       <w:r>
         <w:rPr>
           <w:rStyle w:val="CommentReference"/>
         </w:rPr>
-        <w:commentReference w:id="108"/>
-      </w:r>
-      <w:commentRangeEnd w:id="109"/>
+        <w:commentReference w:id="109"/>
+      </w:r>
+      <w:commentRangeEnd w:id="110"/>
       <w:r>
         <w:rPr>
           <w:rStyle w:val="CommentReference"/>
         </w:rPr>
-        <w:commentReference w:id="109"/>
-      </w:r>
-    </w:p>
-    <w:p>
-      <w:pPr>
-        <w:rPr>
-          <w:bCs/>
-        </w:rPr>
-      </w:pPr>
-    </w:p>
-    <w:p>
-      <w:pPr>
-        <w:rPr>
-          <w:ins w:id="110" w:author="Parks, Robbie M" w:date="2018-06-19T12:27:00Z"/>
-          <w:bCs/>
-        </w:rPr>
-      </w:pPr>
-      <w:ins w:id="111" w:author="Parks, Robbie M" w:date="2018-06-19T12:25:00Z">
+        <w:commentReference w:id="110"/>
+      </w:r>
+    </w:p>
+    <w:p>
+      <w:pPr>
+        <w:rPr>
+          <w:bCs/>
+        </w:rPr>
+      </w:pPr>
+    </w:p>
+    <w:p>
+      <w:pPr>
+        <w:rPr>
+          <w:ins w:id="111" w:author="Parks, Robbie M" w:date="2018-06-19T12:27:00Z"/>
+          <w:bCs/>
+        </w:rPr>
+      </w:pPr>
+      <w:ins w:id="112" w:author="Parks, Robbie M" w:date="2018-06-19T12:25:00Z">
         <w:r>
           <w:rPr>
             <w:bCs/>
@@ -2950,7 +2965,7 @@
           <w:t>A fair comment and address</w:t>
         </w:r>
       </w:ins>
-      <w:ins w:id="112" w:author="Parks, Robbie M" w:date="2018-06-19T12:27:00Z">
+      <w:ins w:id="113" w:author="Parks, Robbie M" w:date="2018-06-19T12:27:00Z">
         <w:r>
           <w:rPr>
             <w:bCs/>
@@ -2958,7 +2973,7 @@
           <w:t xml:space="preserve">ed </w:t>
         </w:r>
       </w:ins>
-      <w:ins w:id="113" w:author="Parks, Robbie M" w:date="2018-06-19T12:25:00Z">
+      <w:ins w:id="114" w:author="Parks, Robbie M" w:date="2018-06-19T12:25:00Z">
         <w:r>
           <w:rPr>
             <w:bCs/>
@@ -2966,7 +2981,7 @@
           <w:t xml:space="preserve">in the </w:t>
         </w:r>
       </w:ins>
-      <w:ins w:id="114" w:author="Parks, Robbie M" w:date="2018-06-19T12:27:00Z">
+      <w:ins w:id="115" w:author="Parks, Robbie M" w:date="2018-06-19T12:27:00Z">
         <w:r>
           <w:rPr>
             <w:bCs/>
@@ -2974,7 +2989,7 @@
           <w:t xml:space="preserve">revised manuscript in the </w:t>
         </w:r>
       </w:ins>
-      <w:ins w:id="115" w:author="Parks, Robbie M" w:date="2018-06-19T12:25:00Z">
+      <w:ins w:id="116" w:author="Parks, Robbie M" w:date="2018-06-19T12:25:00Z">
         <w:r>
           <w:rPr>
             <w:bCs/>
@@ -2992,20 +3007,20 @@
     <w:p>
       <w:pPr>
         <w:rPr>
-          <w:ins w:id="116" w:author="Parks, Robbie M" w:date="2018-06-19T12:27:00Z"/>
-          <w:bCs/>
-        </w:rPr>
-      </w:pPr>
-    </w:p>
-    <w:p>
-      <w:pPr>
-        <w:rPr>
-          <w:ins w:id="117" w:author="Parks, Robbie M" w:date="2018-06-19T12:29:00Z"/>
-          <w:bCs/>
-        </w:rPr>
-      </w:pPr>
-      <w:commentRangeStart w:id="118"/>
-      <w:ins w:id="119" w:author="Parks, Robbie M" w:date="2018-06-19T12:25:00Z">
+          <w:ins w:id="117" w:author="Parks, Robbie M" w:date="2018-06-19T12:27:00Z"/>
+          <w:bCs/>
+        </w:rPr>
+      </w:pPr>
+    </w:p>
+    <w:p>
+      <w:pPr>
+        <w:rPr>
+          <w:ins w:id="118" w:author="Parks, Robbie M" w:date="2018-06-19T12:29:00Z"/>
+          <w:bCs/>
+        </w:rPr>
+      </w:pPr>
+      <w:commentRangeStart w:id="119"/>
+      <w:ins w:id="120" w:author="Parks, Robbie M" w:date="2018-06-19T12:25:00Z">
         <w:r>
           <w:rPr>
             <w:bCs/>
@@ -3013,7 +3028,7 @@
           <w:t>It is true that the papers referenced compare</w:t>
         </w:r>
       </w:ins>
-      <w:ins w:id="120" w:author="Parks, Robbie M" w:date="2018-06-19T12:27:00Z">
+      <w:ins w:id="121" w:author="Parks, Robbie M" w:date="2018-06-19T12:27:00Z">
         <w:r>
           <w:rPr>
             <w:bCs/>
@@ -3021,7 +3036,7 @@
           <w:t xml:space="preserve"> Excess Winter Death </w:t>
         </w:r>
       </w:ins>
-      <w:ins w:id="121" w:author="Parks, Robbie M" w:date="2018-06-19T12:28:00Z">
+      <w:ins w:id="122" w:author="Parks, Robbie M" w:date="2018-06-19T12:28:00Z">
         <w:r>
           <w:rPr>
             <w:bCs/>
@@ -3035,7 +3050,7 @@
           <w:t>percent difference between maximum and minimum mortality within a year)</w:t>
         </w:r>
       </w:ins>
-      <w:ins w:id="122" w:author="Parks, Robbie M" w:date="2018-06-19T12:29:00Z">
+      <w:ins w:id="123" w:author="Parks, Robbie M" w:date="2018-06-19T12:29:00Z">
         <w:r>
           <w:rPr>
             <w:bCs/>
@@ -3049,7 +3064,7 @@
           <w:t xml:space="preserve">range of </w:t>
         </w:r>
       </w:ins>
-      <w:ins w:id="123" w:author="Parks, Robbie M" w:date="2018-06-19T12:31:00Z">
+      <w:ins w:id="124" w:author="Parks, Robbie M" w:date="2018-06-19T12:31:00Z">
         <w:r>
           <w:rPr>
             <w:bCs/>
@@ -3057,7 +3072,7 @@
           <w:t>temperature</w:t>
         </w:r>
       </w:ins>
-      <w:ins w:id="124" w:author="Parks, Robbie M" w:date="2018-06-19T12:26:00Z">
+      <w:ins w:id="125" w:author="Parks, Robbie M" w:date="2018-06-19T12:26:00Z">
         <w:r>
           <w:rPr>
             <w:bCs/>
@@ -3065,7 +3080,7 @@
           <w:t>.</w:t>
         </w:r>
       </w:ins>
-      <w:ins w:id="125" w:author="Parks, Robbie M" w:date="2018-06-19T12:32:00Z">
+      <w:ins w:id="126" w:author="Parks, Robbie M" w:date="2018-06-19T12:32:00Z">
         <w:r>
           <w:rPr>
             <w:bCs/>
@@ -3092,7 +3107,7 @@
         </w:rPr>
         <w:t>(Fowler et al., 2015; Healy, 2003; McKee, 1989)</w:t>
       </w:r>
-      <w:ins w:id="126" w:author="Parks, Robbie M" w:date="2018-06-19T12:32:00Z">
+      <w:ins w:id="127" w:author="Parks, Robbie M" w:date="2018-06-19T12:32:00Z">
         <w:r>
           <w:rPr>
             <w:bCs/>
@@ -3104,18 +3119,18 @@
     <w:p>
       <w:pPr>
         <w:rPr>
-          <w:ins w:id="127" w:author="Parks, Robbie M" w:date="2018-06-19T12:29:00Z"/>
-          <w:bCs/>
-        </w:rPr>
-      </w:pPr>
-    </w:p>
-    <w:p>
-      <w:pPr>
-        <w:rPr>
-          <w:bCs/>
-        </w:rPr>
-      </w:pPr>
-      <w:ins w:id="128" w:author="Parks, Robbie M" w:date="2018-06-19T12:26:00Z">
+          <w:ins w:id="128" w:author="Parks, Robbie M" w:date="2018-06-19T12:29:00Z"/>
+          <w:bCs/>
+        </w:rPr>
+      </w:pPr>
+    </w:p>
+    <w:p>
+      <w:pPr>
+        <w:rPr>
+          <w:bCs/>
+        </w:rPr>
+      </w:pPr>
+      <w:ins w:id="129" w:author="Parks, Robbie M" w:date="2018-06-19T12:26:00Z">
         <w:r>
           <w:rPr>
             <w:bCs/>
@@ -3123,7 +3138,7 @@
           <w:t>We</w:t>
         </w:r>
       </w:ins>
-      <w:ins w:id="129" w:author="Parks, Robbie M" w:date="2018-06-19T12:29:00Z">
+      <w:ins w:id="130" w:author="Parks, Robbie M" w:date="2018-06-19T12:29:00Z">
         <w:r>
           <w:rPr>
             <w:bCs/>
@@ -3131,7 +3146,7 @@
           <w:t xml:space="preserve"> also</w:t>
         </w:r>
       </w:ins>
-      <w:ins w:id="130" w:author="Parks, Robbie M" w:date="2018-06-19T12:26:00Z">
+      <w:ins w:id="131" w:author="Parks, Robbie M" w:date="2018-06-19T12:26:00Z">
         <w:r>
           <w:rPr>
             <w:bCs/>
@@ -3145,7 +3160,7 @@
           <w:t xml:space="preserve">ures with the percentage difference </w:t>
         </w:r>
       </w:ins>
-      <w:ins w:id="131" w:author="Parks, Robbie M" w:date="2018-06-19T12:29:00Z">
+      <w:ins w:id="132" w:author="Parks, Robbie M" w:date="2018-06-19T12:29:00Z">
         <w:r>
           <w:rPr>
             <w:bCs/>
@@ -3153,7 +3168,7 @@
           <w:t>between maximum and minimum mortality</w:t>
         </w:r>
       </w:ins>
-      <w:ins w:id="132" w:author="Parks, Robbie M" w:date="2018-06-19T12:26:00Z">
+      <w:ins w:id="133" w:author="Parks, Robbie M" w:date="2018-06-19T12:26:00Z">
         <w:r>
           <w:rPr>
             <w:bCs/>
@@ -3167,7 +3182,7 @@
           <w:t xml:space="preserve">s a driver of </w:t>
         </w:r>
       </w:ins>
-      <w:ins w:id="133" w:author="Parks, Robbie M" w:date="2018-06-19T12:30:00Z">
+      <w:ins w:id="134" w:author="Parks, Robbie M" w:date="2018-06-19T12:30:00Z">
         <w:r>
           <w:rPr>
             <w:bCs/>
@@ -3181,30 +3196,30 @@
           <w:t>rtality differences within year.</w:t>
         </w:r>
       </w:ins>
-      <w:commentRangeEnd w:id="118"/>
+      <w:commentRangeEnd w:id="119"/>
       <w:r>
         <w:rPr>
           <w:rStyle w:val="CommentReference"/>
         </w:rPr>
-        <w:commentReference w:id="118"/>
-      </w:r>
-    </w:p>
-    <w:p>
-      <w:pPr>
-        <w:rPr>
-          <w:bCs/>
-        </w:rPr>
-      </w:pPr>
-    </w:p>
-    <w:p>
-      <w:pPr>
-        <w:rPr>
-          <w:ins w:id="134" w:author="Parks, Robbie M" w:date="2018-06-20T10:34:00Z"/>
-          <w:b/>
-          <w:bCs/>
-        </w:rPr>
-      </w:pPr>
-      <w:commentRangeStart w:id="135"/>
+        <w:commentReference w:id="119"/>
+      </w:r>
+    </w:p>
+    <w:p>
+      <w:pPr>
+        <w:rPr>
+          <w:bCs/>
+        </w:rPr>
+      </w:pPr>
+    </w:p>
+    <w:p>
+      <w:pPr>
+        <w:rPr>
+          <w:ins w:id="135" w:author="Parks, Robbie M" w:date="2018-06-20T10:34:00Z"/>
+          <w:b/>
+          <w:bCs/>
+        </w:rPr>
+      </w:pPr>
+      <w:commentRangeStart w:id="136"/>
       <w:r>
         <w:rPr>
           <w:b/>
@@ -3212,30 +3227,30 @@
         </w:rPr>
         <w:t xml:space="preserve">C) One option for this paper would be to be admittedly exploratory, avoiding the use of the word 'significant' and simplifying the analysis. Simple monthly averages and testing for the months having the same mean could replace the wavelet analysis. A second option would be to focus on a specific research hypothesis, explain carefully how the model estimates relate to this research hypothesis, and adjust the p-values for multiple testing. </w:t>
       </w:r>
-      <w:commentRangeEnd w:id="135"/>
+      <w:commentRangeEnd w:id="136"/>
       <w:r>
         <w:rPr>
           <w:rStyle w:val="CommentReference"/>
         </w:rPr>
-        <w:commentReference w:id="135"/>
-      </w:r>
-    </w:p>
-    <w:p>
-      <w:pPr>
-        <w:rPr>
-          <w:ins w:id="136" w:author="Parks, Robbie M" w:date="2018-06-20T10:34:00Z"/>
-          <w:b/>
-          <w:bCs/>
-        </w:rPr>
-      </w:pPr>
-    </w:p>
-    <w:p>
-      <w:pPr>
-        <w:rPr>
-          <w:bCs/>
-        </w:rPr>
-      </w:pPr>
-      <w:ins w:id="137" w:author="Parks, Robbie M" w:date="2018-06-20T10:34:00Z">
+        <w:commentReference w:id="136"/>
+      </w:r>
+    </w:p>
+    <w:p>
+      <w:pPr>
+        <w:rPr>
+          <w:ins w:id="137" w:author="Parks, Robbie M" w:date="2018-06-20T10:34:00Z"/>
+          <w:b/>
+          <w:bCs/>
+        </w:rPr>
+      </w:pPr>
+    </w:p>
+    <w:p>
+      <w:pPr>
+        <w:rPr>
+          <w:bCs/>
+        </w:rPr>
+      </w:pPr>
+      <w:ins w:id="138" w:author="Parks, Robbie M" w:date="2018-06-20T10:34:00Z">
         <w:r>
           <w:rPr>
             <w:bCs/>
@@ -3277,7 +3292,7 @@
     <w:p>
       <w:pPr>
         <w:rPr>
-          <w:ins w:id="138" w:author="Parks, Robbie M" w:date="2018-06-20T10:34:00Z"/>
+          <w:ins w:id="139" w:author="Parks, Robbie M" w:date="2018-06-20T10:34:00Z"/>
           <w:b/>
           <w:bCs/>
         </w:rPr>
@@ -3293,17 +3308,17 @@
     <w:p>
       <w:pPr>
         <w:rPr>
-          <w:ins w:id="139" w:author="Parks, Robbie M" w:date="2018-06-20T10:34:00Z"/>
-          <w:b/>
-          <w:bCs/>
-        </w:rPr>
-      </w:pPr>
-    </w:p>
-    <w:p>
-      <w:pPr>
-        <w:rPr>
-          <w:bCs/>
-          <w:rPrChange w:id="140" w:author="Parks, Robbie M" w:date="2018-06-20T10:34:00Z">
+          <w:ins w:id="140" w:author="Parks, Robbie M" w:date="2018-06-20T10:34:00Z"/>
+          <w:b/>
+          <w:bCs/>
+        </w:rPr>
+      </w:pPr>
+    </w:p>
+    <w:p>
+      <w:pPr>
+        <w:rPr>
+          <w:bCs/>
+          <w:rPrChange w:id="141" w:author="Parks, Robbie M" w:date="2018-06-20T10:34:00Z">
             <w:rPr>
               <w:b/>
               <w:bCs/>
@@ -3311,7 +3326,7 @@
           </w:rPrChange>
         </w:rPr>
       </w:pPr>
-      <w:ins w:id="141" w:author="Parks, Robbie M" w:date="2018-06-20T10:34:00Z">
+      <w:ins w:id="142" w:author="Parks, Robbie M" w:date="2018-06-20T10:34:00Z">
         <w:r>
           <w:rPr>
             <w:bCs/>
@@ -3494,7 +3509,7 @@
         </w:rPr>
         <w:t xml:space="preserve">We have reworded for clarity (P. </w:t>
       </w:r>
-      <w:ins w:id="142" w:author="Parks, Robbie M" w:date="2018-06-20T10:22:00Z">
+      <w:ins w:id="143" w:author="Parks, Robbie M" w:date="2018-06-20T10:22:00Z">
         <w:r>
           <w:rPr>
             <w:bCs/>
@@ -3561,14 +3576,14 @@
           <w:bCs/>
         </w:rPr>
       </w:pPr>
-      <w:commentRangeStart w:id="143"/>
+      <w:commentRangeStart w:id="144"/>
       <w:r>
         <w:rPr>
           <w:bCs/>
         </w:rPr>
         <w:t xml:space="preserve">We have reworded as suggested (P. </w:t>
       </w:r>
-      <w:del w:id="144" w:author="Parks, Robbie M" w:date="2018-06-20T10:32:00Z">
+      <w:del w:id="145" w:author="Parks, Robbie M" w:date="2018-06-20T10:32:00Z">
         <w:r>
           <w:rPr>
             <w:bCs/>
@@ -3576,7 +3591,7 @@
           <w:delText>XX</w:delText>
         </w:r>
       </w:del>
-      <w:ins w:id="145" w:author="Parks, Robbie M" w:date="2018-06-20T10:32:00Z">
+      <w:ins w:id="146" w:author="Parks, Robbie M" w:date="2018-06-20T10:32:00Z">
         <w:r>
           <w:rPr>
             <w:bCs/>
@@ -3584,7 +3599,7 @@
           <w:t>5,</w:t>
         </w:r>
       </w:ins>
-      <w:ins w:id="146" w:author="Parks, Robbie M" w:date="2018-06-20T10:33:00Z">
+      <w:ins w:id="147" w:author="Parks, Robbie M" w:date="2018-06-20T10:33:00Z">
         <w:r>
           <w:rPr>
             <w:bCs/>
@@ -3598,12 +3613,12 @@
         </w:rPr>
         <w:t>).</w:t>
       </w:r>
-      <w:commentRangeEnd w:id="143"/>
+      <w:commentRangeEnd w:id="144"/>
       <w:r>
         <w:rPr>
           <w:rStyle w:val="CommentReference"/>
         </w:rPr>
-        <w:commentReference w:id="143"/>
+        <w:commentReference w:id="144"/>
       </w:r>
     </w:p>
     <w:p>
@@ -3747,7 +3762,7 @@
           <w:noProof/>
         </w:rPr>
       </w:pPr>
-      <w:ins w:id="147" w:author="Parks, Robbie M" w:date="2018-06-19T10:09:00Z">
+      <w:ins w:id="148" w:author="Parks, Robbie M" w:date="2018-06-19T10:09:00Z">
         <w:r>
           <w:rPr>
             <w:bCs/>
@@ -3772,7 +3787,7 @@
           <w:rFonts w:eastAsia="Times New Roman" w:cs="Arial"/>
           <w:noProof/>
         </w:rPr>
-        <w:t xml:space="preserve">Basu, R. (2009). High ambient temperature and mortality: a review of epidemiologic studies from 2001 to 2008. </w:t>
+        <w:t xml:space="preserve">Basu, R. (2009). High ambient temperature and mortality: A review of epidemiologic studies from 2001 to 2008. </w:t>
       </w:r>
       <w:r>
         <w:rPr>
@@ -3781,30 +3796,14 @@
           <w:iCs/>
           <w:noProof/>
         </w:rPr>
-        <w:t>Environmental Health</w:t>
-      </w:r>
-      <w:r>
-        <w:rPr>
-          <w:rFonts w:eastAsia="Times New Roman" w:cs="Arial"/>
-          <w:noProof/>
-        </w:rPr>
-        <w:t xml:space="preserve">, </w:t>
-      </w:r>
-      <w:r>
-        <w:rPr>
-          <w:rFonts w:eastAsia="Times New Roman" w:cs="Arial"/>
-          <w:i/>
-          <w:iCs/>
-          <w:noProof/>
-        </w:rPr>
-        <w:t>8</w:t>
-      </w:r>
-      <w:r>
-        <w:rPr>
-          <w:rFonts w:eastAsia="Times New Roman" w:cs="Arial"/>
-          <w:noProof/>
-        </w:rPr>
-        <w:t>(1), 40. https://doi.org/10.1186/1476-069X-8-40</w:t>
+        <w:t>Environmental Health: A Global Access Science Source</w:t>
+      </w:r>
+      <w:r>
+        <w:rPr>
+          <w:rFonts w:eastAsia="Times New Roman" w:cs="Arial"/>
+          <w:noProof/>
+        </w:rPr>
+        <w:t>. https://doi.org/10.1186/1476-069X-8-40</w:t>
       </w:r>
     </w:p>
     <w:p>
@@ -4426,7 +4425,7 @@
           <w:bCs/>
         </w:rPr>
       </w:pPr>
-      <w:ins w:id="148" w:author="Parks, Robbie M" w:date="2018-06-19T10:09:00Z">
+      <w:ins w:id="149" w:author="Parks, Robbie M" w:date="2018-06-19T10:09:00Z">
         <w:r>
           <w:rPr>
             <w:bCs/>
@@ -4460,7 +4459,7 @@
 
 <file path=word/comments.xml><?xml version="1.0" encoding="utf-8"?>
 <w:comments xmlns:wpc="http://schemas.microsoft.com/office/word/2010/wordprocessingCanvas" xmlns:mo="http://schemas.microsoft.com/office/mac/office/2008/main" xmlns:mc="http://schemas.openxmlformats.org/markup-compatibility/2006" xmlns:mv="urn:schemas-microsoft-com:mac:vml" xmlns:o="urn:schemas-microsoft-com:office:office" xmlns:r="http://schemas.openxmlformats.org/officeDocument/2006/relationships" xmlns:m="http://schemas.openxmlformats.org/officeDocument/2006/math" xmlns:v="urn:schemas-microsoft-com:vml" xmlns:wp14="http://schemas.microsoft.com/office/word/2010/wordprocessingDrawing" xmlns:wp="http://schemas.openxmlformats.org/drawingml/2006/wordprocessingDrawing" xmlns:w10="urn:schemas-microsoft-com:office:word" xmlns:w="http://schemas.openxmlformats.org/wordprocessingml/2006/main" xmlns:w14="http://schemas.microsoft.com/office/word/2010/wordml" xmlns:w15="http://schemas.microsoft.com/office/word/2012/wordml" xmlns:wpg="http://schemas.microsoft.com/office/word/2010/wordprocessingGroup" xmlns:wpi="http://schemas.microsoft.com/office/word/2010/wordprocessingInk" xmlns:wne="http://schemas.microsoft.com/office/word/2006/wordml" xmlns:wps="http://schemas.microsoft.com/office/word/2010/wordprocessingShape" mc:Ignorable="w14 w15 wp14">
-  <w:comment w:id="1" w:author="Ezzati, Majid" w:date="2018-06-10T07:33:00Z" w:initials="EM">
+  <w:comment w:id="0" w:author="Ezzati, Majid" w:date="2018-06-10T07:33:00Z" w:initials="EM">
     <w:p>
       <w:pPr>
         <w:pStyle w:val="CommentText"/>
@@ -4493,7 +4492,7 @@
       </w:r>
     </w:p>
   </w:comment>
-  <w:comment w:id="2" w:author="Majid" w:date="2018-06-26T12:04:00Z" w:initials="M">
+  <w:comment w:id="1" w:author="Majid" w:date="2018-06-26T12:04:00Z" w:initials="M">
     <w:p>
       <w:pPr>
         <w:pStyle w:val="CommentText"/>
@@ -4518,7 +4517,7 @@
       </w:r>
     </w:p>
   </w:comment>
-  <w:comment w:id="3" w:author="Majid" w:date="2018-06-26T13:04:00Z" w:initials="M">
+  <w:comment w:id="2" w:author="Parks, Robbie M" w:date="2018-07-02T10:45:00Z" w:initials="PRM">
     <w:p>
       <w:pPr>
         <w:pStyle w:val="CommentText"/>
@@ -4530,11 +4529,27 @@
         <w:annotationRef/>
       </w:r>
       <w:r>
+        <w:t>Is this OK?</w:t>
+      </w:r>
+    </w:p>
+  </w:comment>
+  <w:comment w:id="4" w:author="Majid" w:date="2018-06-26T13:04:00Z" w:initials="M">
+    <w:p>
+      <w:pPr>
+        <w:pStyle w:val="CommentText"/>
+      </w:pPr>
+      <w:r>
+        <w:rPr>
+          <w:rStyle w:val="CommentReference"/>
+        </w:rPr>
+        <w:annotationRef/>
+      </w:r>
+      <w:r>
         <w:t>to do based on our discussion; discuss again as needed (also perhaps discuss with RT)</w:t>
       </w:r>
     </w:p>
   </w:comment>
-  <w:comment w:id="4" w:author="Majid" w:date="2018-06-26T13:05:00Z" w:initials="M">
+  <w:comment w:id="5" w:author="Majid" w:date="2018-06-26T13:05:00Z" w:initials="M">
     <w:p>
       <w:pPr>
         <w:pStyle w:val="CommentText"/>
@@ -4550,7 +4565,7 @@
       </w:r>
     </w:p>
   </w:comment>
-  <w:comment w:id="5" w:author="Majid" w:date="2018-06-26T13:10:00Z" w:initials="M">
+  <w:comment w:id="6" w:author="Majid" w:date="2018-06-26T13:10:00Z" w:initials="M">
     <w:p>
       <w:pPr>
         <w:pStyle w:val="CommentText"/>
@@ -4566,7 +4581,7 @@
       </w:r>
     </w:p>
   </w:comment>
-  <w:comment w:id="6" w:author="Ezzati, Majid" w:date="2018-06-26T21:04:00Z" w:initials="EM">
+  <w:comment w:id="7" w:author="Ezzati, Majid" w:date="2018-06-26T21:04:00Z" w:initials="EM">
     <w:p>
       <w:pPr>
         <w:pStyle w:val="CommentText"/>
@@ -4582,7 +4597,7 @@
       </w:r>
     </w:p>
   </w:comment>
-  <w:comment w:id="12" w:author="Ezzati, Majid" w:date="2018-06-26T21:56:00Z" w:initials="EM">
+  <w:comment w:id="13" w:author="Ezzati, Majid" w:date="2018-06-26T21:56:00Z" w:initials="EM">
     <w:p>
       <w:pPr>
         <w:pStyle w:val="CommentText"/>
@@ -4598,7 +4613,7 @@
       </w:r>
     </w:p>
   </w:comment>
-  <w:comment w:id="84" w:author="Ezzati, Majid" w:date="2018-06-26T21:59:00Z" w:initials="EM">
+  <w:comment w:id="85" w:author="Ezzati, Majid" w:date="2018-06-26T21:59:00Z" w:initials="EM">
     <w:p>
       <w:pPr>
         <w:pStyle w:val="CommentText"/>
@@ -4614,7 +4629,7 @@
       </w:r>
     </w:p>
   </w:comment>
-  <w:comment w:id="94" w:author="Ezzati, Majid" w:date="2018-06-26T21:59:00Z" w:initials="EM">
+  <w:comment w:id="95" w:author="Ezzati, Majid" w:date="2018-06-26T21:59:00Z" w:initials="EM">
     <w:p>
       <w:pPr>
         <w:pStyle w:val="CommentText"/>
@@ -4630,7 +4645,7 @@
       </w:r>
     </w:p>
   </w:comment>
-  <w:comment w:id="79" w:author="Ezzati, Majid" w:date="2018-06-26T22:07:00Z" w:initials="EM">
+  <w:comment w:id="80" w:author="Ezzati, Majid" w:date="2018-06-26T22:07:00Z" w:initials="EM">
     <w:p>
       <w:pPr>
         <w:pStyle w:val="CommentText"/>
@@ -4646,7 +4661,7 @@
       </w:r>
     </w:p>
   </w:comment>
-  <w:comment w:id="103" w:author="Ezzati, Majid" w:date="2018-06-26T22:08:00Z" w:initials="EM">
+  <w:comment w:id="104" w:author="Ezzati, Majid" w:date="2018-06-26T22:08:00Z" w:initials="EM">
     <w:p>
       <w:pPr>
         <w:pStyle w:val="CommentText"/>
@@ -4670,7 +4685,7 @@
       </w:r>
     </w:p>
   </w:comment>
-  <w:comment w:id="106" w:author="Ezzati, Majid" w:date="2018-06-26T22:09:00Z" w:initials="EM">
+  <w:comment w:id="107" w:author="Ezzati, Majid" w:date="2018-06-26T22:09:00Z" w:initials="EM">
     <w:p>
       <w:pPr>
         <w:pStyle w:val="CommentText"/>
@@ -4686,7 +4701,7 @@
       </w:r>
     </w:p>
   </w:comment>
-  <w:comment w:id="108" w:author="Ezzati, Majid" w:date="2018-06-10T07:43:00Z" w:initials="EM">
+  <w:comment w:id="109" w:author="Ezzati, Majid" w:date="2018-06-10T07:43:00Z" w:initials="EM">
     <w:p>
       <w:pPr>
         <w:pStyle w:val="CommentText"/>
@@ -4702,7 +4717,7 @@
       </w:r>
     </w:p>
   </w:comment>
-  <w:comment w:id="109" w:author="Parks, Robbie M" w:date="2018-06-20T10:21:00Z" w:initials="PRM">
+  <w:comment w:id="110" w:author="Parks, Robbie M" w:date="2018-06-20T10:21:00Z" w:initials="PRM">
     <w:p>
       <w:pPr>
         <w:pStyle w:val="CommentText"/>
@@ -4718,7 +4733,7 @@
       </w:r>
     </w:p>
   </w:comment>
-  <w:comment w:id="118" w:author="Ezzati, Majid" w:date="2018-06-26T22:09:00Z" w:initials="EM">
+  <w:comment w:id="119" w:author="Ezzati, Majid" w:date="2018-06-26T22:09:00Z" w:initials="EM">
     <w:p>
       <w:pPr>
         <w:pStyle w:val="CommentText"/>
@@ -4734,7 +4749,7 @@
       </w:r>
     </w:p>
   </w:comment>
-  <w:comment w:id="135" w:author="Ezzati, Majid" w:date="2018-06-10T07:43:00Z" w:initials="EM">
+  <w:comment w:id="136" w:author="Ezzati, Majid" w:date="2018-06-10T07:43:00Z" w:initials="EM">
     <w:p>
       <w:pPr>
         <w:pStyle w:val="CommentText"/>
@@ -4758,7 +4773,7 @@
       </w:r>
     </w:p>
   </w:comment>
-  <w:comment w:id="143" w:author="Ezzati, Majid" w:date="2018-06-10T07:46:00Z" w:initials="EM">
+  <w:comment w:id="144" w:author="Ezzati, Majid" w:date="2018-06-10T07:46:00Z" w:initials="EM">
     <w:p>
       <w:pPr>
         <w:pStyle w:val="CommentText"/>
@@ -4781,6 +4796,7 @@
 <w15:commentsEx xmlns:wpc="http://schemas.microsoft.com/office/word/2010/wordprocessingCanvas" xmlns:mo="http://schemas.microsoft.com/office/mac/office/2008/main" xmlns:mc="http://schemas.openxmlformats.org/markup-compatibility/2006" xmlns:mv="urn:schemas-microsoft-com:mac:vml" xmlns:o="urn:schemas-microsoft-com:office:office" xmlns:r="http://schemas.openxmlformats.org/officeDocument/2006/relationships" xmlns:m="http://schemas.openxmlformats.org/officeDocument/2006/math" xmlns:v="urn:schemas-microsoft-com:vml" xmlns:wp14="http://schemas.microsoft.com/office/word/2010/wordprocessingDrawing" xmlns:wp="http://schemas.openxmlformats.org/drawingml/2006/wordprocessingDrawing" xmlns:w10="urn:schemas-microsoft-com:office:word" xmlns:w="http://schemas.openxmlformats.org/wordprocessingml/2006/main" xmlns:w14="http://schemas.microsoft.com/office/word/2010/wordml" xmlns:w15="http://schemas.microsoft.com/office/word/2012/wordml" xmlns:wpg="http://schemas.microsoft.com/office/word/2010/wordprocessingGroup" xmlns:wpi="http://schemas.microsoft.com/office/word/2010/wordprocessingInk" xmlns:wne="http://schemas.microsoft.com/office/word/2006/wordml" xmlns:wps="http://schemas.microsoft.com/office/word/2010/wordprocessingShape" mc:Ignorable="w14 w15 wp14">
   <w15:commentEx w15:paraId="3C01E6C2" w15:done="0"/>
   <w15:commentEx w15:paraId="64DF7E6F" w15:done="0"/>
+  <w15:commentEx w15:paraId="2630C461" w15:paraIdParent="64DF7E6F" w15:done="0"/>
   <w15:commentEx w15:paraId="4E2912C0" w15:done="0"/>
   <w15:commentEx w15:paraId="4D2B72BB" w15:done="0"/>
   <w15:commentEx w15:paraId="2CD4E42F" w15:done="0"/>
@@ -5740,6 +5756,7 @@
     <w:lsdException w:name="HTML Sample" w:semiHidden="1" w:unhideWhenUsed="1"/>
     <w:lsdException w:name="HTML Typewriter" w:semiHidden="1" w:unhideWhenUsed="1"/>
     <w:lsdException w:name="HTML Variable" w:semiHidden="1" w:unhideWhenUsed="1"/>
+    <w:lsdException w:name="Normal Table" w:semiHidden="1" w:unhideWhenUsed="1"/>
     <w:lsdException w:name="annotation subject" w:semiHidden="1" w:unhideWhenUsed="1"/>
     <w:lsdException w:name="No List" w:semiHidden="1" w:unhideWhenUsed="1"/>
     <w:lsdException w:name="Outline List 1" w:semiHidden="1" w:unhideWhenUsed="1"/>
@@ -5785,8 +5802,10 @@
     <w:lsdException w:name="Table Subtle 1" w:semiHidden="1" w:unhideWhenUsed="1"/>
     <w:lsdException w:name="Table Subtle 2" w:semiHidden="1" w:unhideWhenUsed="1"/>
     <w:lsdException w:name="Table Web 1" w:semiHidden="1" w:unhideWhenUsed="1"/>
+    <w:lsdException w:name="Table Web 2" w:semiHidden="1" w:unhideWhenUsed="1"/>
     <w:lsdException w:name="Table Web 3" w:semiHidden="1" w:unhideWhenUsed="1"/>
     <w:lsdException w:name="Balloon Text" w:semiHidden="1" w:unhideWhenUsed="1"/>
+    <w:lsdException w:name="Table Theme" w:semiHidden="1" w:unhideWhenUsed="1"/>
     <w:lsdException w:name="Placeholder Text" w:semiHidden="1" w:uiPriority="99"/>
     <w:lsdException w:name="No Spacing" w:uiPriority="1" w:qFormat="1"/>
     <w:lsdException w:name="Light Shading" w:uiPriority="60"/>
@@ -6721,7 +6740,7 @@
 </file>
 
 <file path=customXml/itemProps1.xml><?xml version="1.0" encoding="utf-8"?>
-<ds:datastoreItem xmlns:ds="http://schemas.openxmlformats.org/officeDocument/2006/customXml" ds:itemID="{52524CF9-B870-FF41-8156-2A12D58E1039}">
+<ds:datastoreItem xmlns:ds="http://schemas.openxmlformats.org/officeDocument/2006/customXml" ds:itemID="{8A139124-BC16-2144-B47D-5C02D83AC7A0}">
   <ds:schemaRefs>
     <ds:schemaRef ds:uri="http://schemas.openxmlformats.org/officeDocument/2006/bibliography"/>
   </ds:schemaRefs>

</xml_diff>